<commit_message>
Update the evnt table
</commit_message>
<xml_diff>
--- a/Event Table/Event_Table.docx
+++ b/Event Table/Event_Table.docx
@@ -1,6 +1,6 @@
 
 <file path=word/document.xml><?xml version="1.0" encoding="utf-8"?>
-<w:document xmlns:wpc="http://schemas.microsoft.com/office/word/2010/wordprocessingCanvas" xmlns:cx="http://schemas.microsoft.com/office/drawing/2014/chartex" xmlns:cx1="http://schemas.microsoft.com/office/drawing/2015/9/8/chartex" xmlns:mc="http://schemas.openxmlformats.org/markup-compatibility/2006" xmlns:o="urn:schemas-microsoft-com:office:office" xmlns:r="http://schemas.openxmlformats.org/officeDocument/2006/relationships" xmlns:m="http://schemas.openxmlformats.org/officeDocument/2006/math" xmlns:v="urn:schemas-microsoft-com:vml" xmlns:wp14="http://schemas.microsoft.com/office/word/2010/wordprocessingDrawing" xmlns:wp="http://schemas.openxmlformats.org/drawingml/2006/wordprocessingDrawing" xmlns:w10="urn:schemas-microsoft-com:office:word" xmlns:w="http://schemas.openxmlformats.org/wordprocessingml/2006/main" xmlns:w14="http://schemas.microsoft.com/office/word/2010/wordml" xmlns:w15="http://schemas.microsoft.com/office/word/2012/wordml" xmlns:w16se="http://schemas.microsoft.com/office/word/2015/wordml/symex" xmlns:wpg="http://schemas.microsoft.com/office/word/2010/wordprocessingGroup" xmlns:wpi="http://schemas.microsoft.com/office/word/2010/wordprocessingInk" xmlns:wne="http://schemas.microsoft.com/office/word/2006/wordml" xmlns:wps="http://schemas.microsoft.com/office/word/2010/wordprocessingShape" mc:Ignorable="w14 w15 w16se wp14">
+<w:document xmlns:wpc="http://schemas.microsoft.com/office/word/2010/wordprocessingCanvas" xmlns:cx="http://schemas.microsoft.com/office/drawing/2014/chartex" xmlns:cx1="http://schemas.microsoft.com/office/drawing/2015/9/8/chartex" xmlns:cx2="http://schemas.microsoft.com/office/drawing/2015/10/21/chartex" xmlns:cx3="http://schemas.microsoft.com/office/drawing/2016/5/9/chartex" xmlns:cx4="http://schemas.microsoft.com/office/drawing/2016/5/10/chartex" xmlns:cx5="http://schemas.microsoft.com/office/drawing/2016/5/11/chartex" xmlns:cx6="http://schemas.microsoft.com/office/drawing/2016/5/12/chartex" xmlns:cx7="http://schemas.microsoft.com/office/drawing/2016/5/13/chartex" xmlns:cx8="http://schemas.microsoft.com/office/drawing/2016/5/14/chartex" xmlns:mc="http://schemas.openxmlformats.org/markup-compatibility/2006" xmlns:aink="http://schemas.microsoft.com/office/drawing/2016/ink" xmlns:am3d="http://schemas.microsoft.com/office/drawing/2017/model3d" xmlns:o="urn:schemas-microsoft-com:office:office" xmlns:oel="http://schemas.microsoft.com/office/2019/extlst" xmlns:r="http://schemas.openxmlformats.org/officeDocument/2006/relationships" xmlns:m="http://schemas.openxmlformats.org/officeDocument/2006/math" xmlns:v="urn:schemas-microsoft-com:vml" xmlns:wp14="http://schemas.microsoft.com/office/word/2010/wordprocessingDrawing" xmlns:wp="http://schemas.openxmlformats.org/drawingml/2006/wordprocessingDrawing" xmlns:w10="urn:schemas-microsoft-com:office:word" xmlns:w="http://schemas.openxmlformats.org/wordprocessingml/2006/main" xmlns:w14="http://schemas.microsoft.com/office/word/2010/wordml" xmlns:w15="http://schemas.microsoft.com/office/word/2012/wordml" xmlns:w16cex="http://schemas.microsoft.com/office/word/2018/wordml/cex" xmlns:w16cid="http://schemas.microsoft.com/office/word/2016/wordml/cid" xmlns:w16="http://schemas.microsoft.com/office/word/2018/wordml" xmlns:w16du="http://schemas.microsoft.com/office/word/2023/wordml/word16du" xmlns:w16sdtdh="http://schemas.microsoft.com/office/word/2020/wordml/sdtdatahash" xmlns:w16sdtfl="http://schemas.microsoft.com/office/word/2024/wordml/sdtformatlock" xmlns:w16se="http://schemas.microsoft.com/office/word/2015/wordml/symex" xmlns:wpg="http://schemas.microsoft.com/office/word/2010/wordprocessingGroup" xmlns:wpi="http://schemas.microsoft.com/office/word/2010/wordprocessingInk" xmlns:wne="http://schemas.microsoft.com/office/word/2006/wordml" xmlns:wps="http://schemas.microsoft.com/office/word/2010/wordprocessingShape" mc:Ignorable="w14 w15 w16se w16cid w16 w16cex w16sdtdh w16sdtfl w16du wp14">
   <w:body>
     <w:p>
       <w:pPr>
@@ -259,17 +259,11 @@
               <w:spacing w:after="0" w:line="240" w:lineRule="auto"/>
             </w:pPr>
             <w:r>
-              <w:t xml:space="preserve">• </w:t>
-            </w:r>
-            <w:r>
-              <w:t>Login request</w:t>
+              <w:t>• Login request</w:t>
             </w:r>
             <w:r>
               <w:br/>
-              <w:t xml:space="preserve">• </w:t>
-            </w:r>
-            <w:r>
-              <w:t>email and password</w:t>
+              <w:t>• email and password</w:t>
             </w:r>
           </w:p>
         </w:tc>
@@ -375,10 +369,7 @@
               <w:spacing w:after="0" w:line="240" w:lineRule="auto"/>
             </w:pPr>
             <w:r>
-              <w:t>C</w:t>
-            </w:r>
-            <w:r>
-              <w:t>ustomer</w:t>
+              <w:t>Customer</w:t>
             </w:r>
           </w:p>
         </w:tc>
@@ -474,10 +465,7 @@
               <w:spacing w:after="0" w:line="240" w:lineRule="auto"/>
             </w:pPr>
             <w:r>
-              <w:t>O</w:t>
-            </w:r>
-            <w:r>
-              <w:t>rder info</w:t>
+              <w:t>Order info</w:t>
             </w:r>
           </w:p>
         </w:tc>
@@ -490,10 +478,7 @@
               <w:spacing w:after="0" w:line="240" w:lineRule="auto"/>
             </w:pPr>
             <w:r>
-              <w:t>C</w:t>
-            </w:r>
-            <w:r>
-              <w:t>ustomer</w:t>
+              <w:t>Customer</w:t>
             </w:r>
           </w:p>
         </w:tc>
@@ -593,10 +578,7 @@
               <w:spacing w:after="0" w:line="240" w:lineRule="auto"/>
             </w:pPr>
             <w:r>
-              <w:t>C</w:t>
-            </w:r>
-            <w:r>
-              <w:t>ustomer</w:t>
+              <w:t>Customer</w:t>
             </w:r>
           </w:p>
         </w:tc>
@@ -817,8 +799,6 @@
             <w:r>
               <w:t>Admin</w:t>
             </w:r>
-            <w:bookmarkStart w:id="0" w:name="_GoBack"/>
-            <w:bookmarkEnd w:id="0"/>
           </w:p>
         </w:tc>
         <w:tc>
@@ -944,6 +924,25 @@
               <w:spacing w:after="0" w:line="240" w:lineRule="auto"/>
             </w:pPr>
             <w:r>
+              <w:t xml:space="preserve">• </w:t>
+            </w:r>
+            <w:r>
+              <w:t xml:space="preserve">Tracking </w:t>
+            </w:r>
+            <w:r>
+              <w:t xml:space="preserve">information </w:t>
+            </w:r>
+          </w:p>
+          <w:p>
+            <w:pPr>
+              <w:spacing w:after="0" w:line="240" w:lineRule="auto"/>
+            </w:pPr>
+          </w:p>
+          <w:p>
+            <w:pPr>
+              <w:spacing w:after="0" w:line="240" w:lineRule="auto"/>
+            </w:pPr>
+            <w:r>
               <w:t>• Order state updated in database</w:t>
             </w:r>
           </w:p>
@@ -951,9 +950,6 @@
             <w:pPr>
               <w:spacing w:after="0" w:line="240" w:lineRule="auto"/>
             </w:pPr>
-            <w:r>
-              <w:t>• Notification sent to customer</w:t>
-            </w:r>
             <w:r>
               <w:tab/>
             </w:r>
@@ -969,6 +965,14 @@
             </w:pPr>
             <w:r>
               <w:t>Customer</w:t>
+            </w:r>
+          </w:p>
+          <w:p>
+            <w:pPr>
+              <w:spacing w:after="0" w:line="240" w:lineRule="auto"/>
+            </w:pPr>
+            <w:r>
+              <w:t>Admin</w:t>
             </w:r>
           </w:p>
         </w:tc>
@@ -1081,7 +1085,7 @@
 </file>
 
 <file path=word/endnotes.xml><?xml version="1.0" encoding="utf-8"?>
-<w:endnotes xmlns:wpc="http://schemas.microsoft.com/office/word/2010/wordprocessingCanvas" xmlns:cx="http://schemas.microsoft.com/office/drawing/2014/chartex" xmlns:cx1="http://schemas.microsoft.com/office/drawing/2015/9/8/chartex" xmlns:mc="http://schemas.openxmlformats.org/markup-compatibility/2006" xmlns:o="urn:schemas-microsoft-com:office:office" xmlns:r="http://schemas.openxmlformats.org/officeDocument/2006/relationships" xmlns:m="http://schemas.openxmlformats.org/officeDocument/2006/math" xmlns:v="urn:schemas-microsoft-com:vml" xmlns:wp14="http://schemas.microsoft.com/office/word/2010/wordprocessingDrawing" xmlns:wp="http://schemas.openxmlformats.org/drawingml/2006/wordprocessingDrawing" xmlns:w10="urn:schemas-microsoft-com:office:word" xmlns:w="http://schemas.openxmlformats.org/wordprocessingml/2006/main" xmlns:w14="http://schemas.microsoft.com/office/word/2010/wordml" xmlns:w15="http://schemas.microsoft.com/office/word/2012/wordml" xmlns:w16se="http://schemas.microsoft.com/office/word/2015/wordml/symex" xmlns:wpg="http://schemas.microsoft.com/office/word/2010/wordprocessingGroup" xmlns:wpi="http://schemas.microsoft.com/office/word/2010/wordprocessingInk" xmlns:wne="http://schemas.microsoft.com/office/word/2006/wordml" xmlns:wps="http://schemas.microsoft.com/office/word/2010/wordprocessingShape" mc:Ignorable="w14 w15 w16se wp14">
+<w:endnotes xmlns:wpc="http://schemas.microsoft.com/office/word/2010/wordprocessingCanvas" xmlns:cx="http://schemas.microsoft.com/office/drawing/2014/chartex" xmlns:cx1="http://schemas.microsoft.com/office/drawing/2015/9/8/chartex" xmlns:cx2="http://schemas.microsoft.com/office/drawing/2015/10/21/chartex" xmlns:cx3="http://schemas.microsoft.com/office/drawing/2016/5/9/chartex" xmlns:cx4="http://schemas.microsoft.com/office/drawing/2016/5/10/chartex" xmlns:cx5="http://schemas.microsoft.com/office/drawing/2016/5/11/chartex" xmlns:cx6="http://schemas.microsoft.com/office/drawing/2016/5/12/chartex" xmlns:cx7="http://schemas.microsoft.com/office/drawing/2016/5/13/chartex" xmlns:cx8="http://schemas.microsoft.com/office/drawing/2016/5/14/chartex" xmlns:mc="http://schemas.openxmlformats.org/markup-compatibility/2006" xmlns:aink="http://schemas.microsoft.com/office/drawing/2016/ink" xmlns:am3d="http://schemas.microsoft.com/office/drawing/2017/model3d" xmlns:o="urn:schemas-microsoft-com:office:office" xmlns:oel="http://schemas.microsoft.com/office/2019/extlst" xmlns:r="http://schemas.openxmlformats.org/officeDocument/2006/relationships" xmlns:m="http://schemas.openxmlformats.org/officeDocument/2006/math" xmlns:v="urn:schemas-microsoft-com:vml" xmlns:wp14="http://schemas.microsoft.com/office/word/2010/wordprocessingDrawing" xmlns:wp="http://schemas.openxmlformats.org/drawingml/2006/wordprocessingDrawing" xmlns:w10="urn:schemas-microsoft-com:office:word" xmlns:w="http://schemas.openxmlformats.org/wordprocessingml/2006/main" xmlns:w14="http://schemas.microsoft.com/office/word/2010/wordml" xmlns:w15="http://schemas.microsoft.com/office/word/2012/wordml" xmlns:w16cex="http://schemas.microsoft.com/office/word/2018/wordml/cex" xmlns:w16cid="http://schemas.microsoft.com/office/word/2016/wordml/cid" xmlns:w16="http://schemas.microsoft.com/office/word/2018/wordml" xmlns:w16du="http://schemas.microsoft.com/office/word/2023/wordml/word16du" xmlns:w16sdtdh="http://schemas.microsoft.com/office/word/2020/wordml/sdtdatahash" xmlns:w16sdtfl="http://schemas.microsoft.com/office/word/2024/wordml/sdtformatlock" xmlns:w16se="http://schemas.microsoft.com/office/word/2015/wordml/symex" xmlns:wpg="http://schemas.microsoft.com/office/word/2010/wordprocessingGroup" xmlns:wpi="http://schemas.microsoft.com/office/word/2010/wordprocessingInk" xmlns:wne="http://schemas.microsoft.com/office/word/2006/wordml" xmlns:wps="http://schemas.microsoft.com/office/word/2010/wordprocessingShape" mc:Ignorable="w14 w15 w16se w16cid w16 w16cex w16sdtdh w16sdtfl w16du wp14">
   <w:endnote w:type="separator" w:id="-1">
     <w:p>
       <w:pPr>
@@ -1106,7 +1110,7 @@
 </file>
 
 <file path=word/footnotes.xml><?xml version="1.0" encoding="utf-8"?>
-<w:footnotes xmlns:wpc="http://schemas.microsoft.com/office/word/2010/wordprocessingCanvas" xmlns:cx="http://schemas.microsoft.com/office/drawing/2014/chartex" xmlns:cx1="http://schemas.microsoft.com/office/drawing/2015/9/8/chartex" xmlns:mc="http://schemas.openxmlformats.org/markup-compatibility/2006" xmlns:o="urn:schemas-microsoft-com:office:office" xmlns:r="http://schemas.openxmlformats.org/officeDocument/2006/relationships" xmlns:m="http://schemas.openxmlformats.org/officeDocument/2006/math" xmlns:v="urn:schemas-microsoft-com:vml" xmlns:wp14="http://schemas.microsoft.com/office/word/2010/wordprocessingDrawing" xmlns:wp="http://schemas.openxmlformats.org/drawingml/2006/wordprocessingDrawing" xmlns:w10="urn:schemas-microsoft-com:office:word" xmlns:w="http://schemas.openxmlformats.org/wordprocessingml/2006/main" xmlns:w14="http://schemas.microsoft.com/office/word/2010/wordml" xmlns:w15="http://schemas.microsoft.com/office/word/2012/wordml" xmlns:w16se="http://schemas.microsoft.com/office/word/2015/wordml/symex" xmlns:wpg="http://schemas.microsoft.com/office/word/2010/wordprocessingGroup" xmlns:wpi="http://schemas.microsoft.com/office/word/2010/wordprocessingInk" xmlns:wne="http://schemas.microsoft.com/office/word/2006/wordml" xmlns:wps="http://schemas.microsoft.com/office/word/2010/wordprocessingShape" mc:Ignorable="w14 w15 w16se wp14">
+<w:footnotes xmlns:wpc="http://schemas.microsoft.com/office/word/2010/wordprocessingCanvas" xmlns:cx="http://schemas.microsoft.com/office/drawing/2014/chartex" xmlns:cx1="http://schemas.microsoft.com/office/drawing/2015/9/8/chartex" xmlns:cx2="http://schemas.microsoft.com/office/drawing/2015/10/21/chartex" xmlns:cx3="http://schemas.microsoft.com/office/drawing/2016/5/9/chartex" xmlns:cx4="http://schemas.microsoft.com/office/drawing/2016/5/10/chartex" xmlns:cx5="http://schemas.microsoft.com/office/drawing/2016/5/11/chartex" xmlns:cx6="http://schemas.microsoft.com/office/drawing/2016/5/12/chartex" xmlns:cx7="http://schemas.microsoft.com/office/drawing/2016/5/13/chartex" xmlns:cx8="http://schemas.microsoft.com/office/drawing/2016/5/14/chartex" xmlns:mc="http://schemas.openxmlformats.org/markup-compatibility/2006" xmlns:aink="http://schemas.microsoft.com/office/drawing/2016/ink" xmlns:am3d="http://schemas.microsoft.com/office/drawing/2017/model3d" xmlns:o="urn:schemas-microsoft-com:office:office" xmlns:oel="http://schemas.microsoft.com/office/2019/extlst" xmlns:r="http://schemas.openxmlformats.org/officeDocument/2006/relationships" xmlns:m="http://schemas.openxmlformats.org/officeDocument/2006/math" xmlns:v="urn:schemas-microsoft-com:vml" xmlns:wp14="http://schemas.microsoft.com/office/word/2010/wordprocessingDrawing" xmlns:wp="http://schemas.openxmlformats.org/drawingml/2006/wordprocessingDrawing" xmlns:w10="urn:schemas-microsoft-com:office:word" xmlns:w="http://schemas.openxmlformats.org/wordprocessingml/2006/main" xmlns:w14="http://schemas.microsoft.com/office/word/2010/wordml" xmlns:w15="http://schemas.microsoft.com/office/word/2012/wordml" xmlns:w16cex="http://schemas.microsoft.com/office/word/2018/wordml/cex" xmlns:w16cid="http://schemas.microsoft.com/office/word/2016/wordml/cid" xmlns:w16="http://schemas.microsoft.com/office/word/2018/wordml" xmlns:w16du="http://schemas.microsoft.com/office/word/2023/wordml/word16du" xmlns:w16sdtdh="http://schemas.microsoft.com/office/word/2020/wordml/sdtdatahash" xmlns:w16sdtfl="http://schemas.microsoft.com/office/word/2024/wordml/sdtformatlock" xmlns:w16se="http://schemas.microsoft.com/office/word/2015/wordml/symex" xmlns:wpg="http://schemas.microsoft.com/office/word/2010/wordprocessingGroup" xmlns:wpi="http://schemas.microsoft.com/office/word/2010/wordprocessingInk" xmlns:wne="http://schemas.microsoft.com/office/word/2006/wordml" xmlns:wps="http://schemas.microsoft.com/office/word/2010/wordprocessingShape" mc:Ignorable="w14 w15 w16se w16cid w16 w16cex w16sdtdh w16sdtfl w16du wp14">
   <w:footnote w:type="separator" w:id="-1">
     <w:p>
       <w:pPr>
@@ -1131,7 +1135,7 @@
 </file>
 
 <file path=word/numbering.xml><?xml version="1.0" encoding="utf-8"?>
-<w:numbering xmlns:wpc="http://schemas.microsoft.com/office/word/2010/wordprocessingCanvas" xmlns:cx="http://schemas.microsoft.com/office/drawing/2014/chartex" xmlns:cx1="http://schemas.microsoft.com/office/drawing/2015/9/8/chartex" xmlns:mc="http://schemas.openxmlformats.org/markup-compatibility/2006" xmlns:o="urn:schemas-microsoft-com:office:office" xmlns:r="http://schemas.openxmlformats.org/officeDocument/2006/relationships" xmlns:m="http://schemas.openxmlformats.org/officeDocument/2006/math" xmlns:v="urn:schemas-microsoft-com:vml" xmlns:wp14="http://schemas.microsoft.com/office/word/2010/wordprocessingDrawing" xmlns:wp="http://schemas.openxmlformats.org/drawingml/2006/wordprocessingDrawing" xmlns:w10="urn:schemas-microsoft-com:office:word" xmlns:w="http://schemas.openxmlformats.org/wordprocessingml/2006/main" xmlns:w14="http://schemas.microsoft.com/office/word/2010/wordml" xmlns:w15="http://schemas.microsoft.com/office/word/2012/wordml" xmlns:w16se="http://schemas.microsoft.com/office/word/2015/wordml/symex" xmlns:wpg="http://schemas.microsoft.com/office/word/2010/wordprocessingGroup" xmlns:wpi="http://schemas.microsoft.com/office/word/2010/wordprocessingInk" xmlns:wne="http://schemas.microsoft.com/office/word/2006/wordml" xmlns:wps="http://schemas.microsoft.com/office/word/2010/wordprocessingShape" mc:Ignorable="w14 w15 w16se wp14">
+<w:numbering xmlns:wpc="http://schemas.microsoft.com/office/word/2010/wordprocessingCanvas" xmlns:cx="http://schemas.microsoft.com/office/drawing/2014/chartex" xmlns:cx1="http://schemas.microsoft.com/office/drawing/2015/9/8/chartex" xmlns:cx2="http://schemas.microsoft.com/office/drawing/2015/10/21/chartex" xmlns:cx3="http://schemas.microsoft.com/office/drawing/2016/5/9/chartex" xmlns:cx4="http://schemas.microsoft.com/office/drawing/2016/5/10/chartex" xmlns:cx5="http://schemas.microsoft.com/office/drawing/2016/5/11/chartex" xmlns:cx6="http://schemas.microsoft.com/office/drawing/2016/5/12/chartex" xmlns:cx7="http://schemas.microsoft.com/office/drawing/2016/5/13/chartex" xmlns:cx8="http://schemas.microsoft.com/office/drawing/2016/5/14/chartex" xmlns:mc="http://schemas.openxmlformats.org/markup-compatibility/2006" xmlns:aink="http://schemas.microsoft.com/office/drawing/2016/ink" xmlns:am3d="http://schemas.microsoft.com/office/drawing/2017/model3d" xmlns:o="urn:schemas-microsoft-com:office:office" xmlns:oel="http://schemas.microsoft.com/office/2019/extlst" xmlns:r="http://schemas.openxmlformats.org/officeDocument/2006/relationships" xmlns:m="http://schemas.openxmlformats.org/officeDocument/2006/math" xmlns:v="urn:schemas-microsoft-com:vml" xmlns:wp14="http://schemas.microsoft.com/office/word/2010/wordprocessingDrawing" xmlns:wp="http://schemas.openxmlformats.org/drawingml/2006/wordprocessingDrawing" xmlns:w10="urn:schemas-microsoft-com:office:word" xmlns:w="http://schemas.openxmlformats.org/wordprocessingml/2006/main" xmlns:w14="http://schemas.microsoft.com/office/word/2010/wordml" xmlns:w15="http://schemas.microsoft.com/office/word/2012/wordml" xmlns:w16cex="http://schemas.microsoft.com/office/word/2018/wordml/cex" xmlns:w16cid="http://schemas.microsoft.com/office/word/2016/wordml/cid" xmlns:w16="http://schemas.microsoft.com/office/word/2018/wordml" xmlns:w16du="http://schemas.microsoft.com/office/word/2023/wordml/word16du" xmlns:w16sdtdh="http://schemas.microsoft.com/office/word/2020/wordml/sdtdatahash" xmlns:w16sdtfl="http://schemas.microsoft.com/office/word/2024/wordml/sdtformatlock" xmlns:w16se="http://schemas.microsoft.com/office/word/2015/wordml/symex" xmlns:wpg="http://schemas.microsoft.com/office/word/2010/wordprocessingGroup" xmlns:wpi="http://schemas.microsoft.com/office/word/2010/wordprocessingInk" xmlns:wne="http://schemas.microsoft.com/office/word/2006/wordml" xmlns:wps="http://schemas.microsoft.com/office/word/2010/wordprocessingShape" mc:Ignorable="w14 w15 w16se w16cid w16 w16cex w16sdtdh w16sdtfl w16du wp14">
   <w:abstractNum w:abstractNumId="0" w15:restartNumberingAfterBreak="0">
     <w:nsid w:val="FFFFFF7E"/>
     <w:multiLevelType w:val="singleLevel"/>
@@ -1588,38 +1592,38 @@
       </w:rPr>
     </w:lvl>
   </w:abstractNum>
-  <w:num w:numId="1">
+  <w:num w:numId="1" w16cid:durableId="1707099227">
     <w:abstractNumId w:val="5"/>
   </w:num>
-  <w:num w:numId="2">
+  <w:num w:numId="2" w16cid:durableId="1593471726">
     <w:abstractNumId w:val="3"/>
   </w:num>
-  <w:num w:numId="3">
+  <w:num w:numId="3" w16cid:durableId="312298228">
     <w:abstractNumId w:val="2"/>
   </w:num>
-  <w:num w:numId="4">
+  <w:num w:numId="4" w16cid:durableId="758411615">
     <w:abstractNumId w:val="4"/>
   </w:num>
-  <w:num w:numId="5">
+  <w:num w:numId="5" w16cid:durableId="2072925782">
     <w:abstractNumId w:val="1"/>
   </w:num>
-  <w:num w:numId="6">
+  <w:num w:numId="6" w16cid:durableId="659039249">
     <w:abstractNumId w:val="0"/>
   </w:num>
-  <w:num w:numId="7">
+  <w:num w:numId="7" w16cid:durableId="843591961">
     <w:abstractNumId w:val="6"/>
   </w:num>
-  <w:num w:numId="8">
+  <w:num w:numId="8" w16cid:durableId="1122571584">
     <w:abstractNumId w:val="8"/>
   </w:num>
-  <w:num w:numId="9">
+  <w:num w:numId="9" w16cid:durableId="462965036">
     <w:abstractNumId w:val="7"/>
   </w:num>
 </w:numbering>
 </file>
 
 <file path=word/styles.xml><?xml version="1.0" encoding="utf-8"?>
-<w:styles xmlns:mc="http://schemas.openxmlformats.org/markup-compatibility/2006" xmlns:r="http://schemas.openxmlformats.org/officeDocument/2006/relationships" xmlns:w="http://schemas.openxmlformats.org/wordprocessingml/2006/main" xmlns:w14="http://schemas.microsoft.com/office/word/2010/wordml" xmlns:w15="http://schemas.microsoft.com/office/word/2012/wordml" xmlns:w16se="http://schemas.microsoft.com/office/word/2015/wordml/symex" mc:Ignorable="w14 w15 w16se">
+<w:styles xmlns:mc="http://schemas.openxmlformats.org/markup-compatibility/2006" xmlns:r="http://schemas.openxmlformats.org/officeDocument/2006/relationships" xmlns:w="http://schemas.openxmlformats.org/wordprocessingml/2006/main" xmlns:w14="http://schemas.microsoft.com/office/word/2010/wordml" xmlns:w15="http://schemas.microsoft.com/office/word/2012/wordml" xmlns:w16cex="http://schemas.microsoft.com/office/word/2018/wordml/cex" xmlns:w16cid="http://schemas.microsoft.com/office/word/2016/wordml/cid" xmlns:w16="http://schemas.microsoft.com/office/word/2018/wordml" xmlns:w16du="http://schemas.microsoft.com/office/word/2023/wordml/word16du" xmlns:w16sdtdh="http://schemas.microsoft.com/office/word/2020/wordml/sdtdatahash" xmlns:w16sdtfl="http://schemas.microsoft.com/office/word/2024/wordml/sdtformatlock" xmlns:w16se="http://schemas.microsoft.com/office/word/2015/wordml/symex" mc:Ignorable="w14 w15 w16se w16cid w16 w16cex w16sdtdh w16sdtfl w16du">
   <w:docDefaults>
     <w:rPrDefault>
       <w:rPr>
@@ -1629,7 +1633,7 @@
     </w:rPrDefault>
     <w:pPrDefault/>
   </w:docDefaults>
-  <w:latentStyles w:defLockedState="0" w:defUIPriority="99" w:defSemiHidden="0" w:defUnhideWhenUsed="0" w:defQFormat="0" w:count="371">
+  <w:latentStyles w:defLockedState="0" w:defUIPriority="99" w:defSemiHidden="0" w:defUnhideWhenUsed="0" w:defQFormat="0" w:count="376">
     <w:lsdException w:name="Normal" w:uiPriority="0" w:qFormat="1"/>
     <w:lsdException w:name="heading 1" w:uiPriority="9" w:qFormat="1"/>
     <w:lsdException w:name="heading 2" w:uiPriority="9" w:unhideWhenUsed="1" w:qFormat="1"/>
@@ -1784,7 +1788,7 @@
     <w:lsdException w:name="Table Web 2" w:semiHidden="1" w:unhideWhenUsed="1"/>
     <w:lsdException w:name="Table Web 3" w:semiHidden="1" w:unhideWhenUsed="1"/>
     <w:lsdException w:name="Balloon Text" w:semiHidden="1" w:unhideWhenUsed="1"/>
-    <w:lsdException w:name="Table Grid" w:semiHidden="1" w:uiPriority="59" w:unhideWhenUsed="1"/>
+    <w:lsdException w:name="Table Grid" w:uiPriority="59"/>
     <w:lsdException w:name="Table Theme" w:semiHidden="1" w:unhideWhenUsed="1"/>
     <w:lsdException w:name="Placeholder Text" w:semiHidden="1"/>
     <w:lsdException w:name="No Spacing" w:uiPriority="1" w:qFormat="1"/>
@@ -2001,6 +2005,11 @@
     <w:lsdException w:name="List Table 5 Dark Accent 6" w:uiPriority="50"/>
     <w:lsdException w:name="List Table 6 Colorful Accent 6" w:uiPriority="51"/>
     <w:lsdException w:name="List Table 7 Colorful Accent 6" w:uiPriority="52"/>
+    <w:lsdException w:name="Mention" w:semiHidden="1" w:unhideWhenUsed="1"/>
+    <w:lsdException w:name="Smart Hyperlink" w:semiHidden="1" w:unhideWhenUsed="1"/>
+    <w:lsdException w:name="Hashtag" w:semiHidden="1" w:unhideWhenUsed="1"/>
+    <w:lsdException w:name="Unresolved Mention" w:semiHidden="1" w:unhideWhenUsed="1"/>
+    <w:lsdException w:name="Smart Link" w:semiHidden="1" w:unhideWhenUsed="1"/>
   </w:latentStyles>
   <w:style w:type="paragraph" w:default="1" w:styleId="Normal">
     <w:name w:val="Normal"/>

</xml_diff>

<commit_message>
sequence diagram & use  case diagram updated
</commit_message>
<xml_diff>
--- a/Event Table/Event_Table.docx
+++ b/Event Table/Event_Table.docx
@@ -54,7 +54,7 @@
         </w:tc>
         <w:tc>
           <w:tcPr>
-            <w:tcW w:w="2384" w:type="dxa"/>
+            <w:tcW w:w="2530" w:type="dxa"/>
           </w:tcPr>
           <w:p>
             <w:pPr>
@@ -67,7 +67,7 @@
         </w:tc>
         <w:tc>
           <w:tcPr>
-            <w:tcW w:w="1095" w:type="dxa"/>
+            <w:tcW w:w="949" w:type="dxa"/>
           </w:tcPr>
           <w:p>
             <w:pPr>
@@ -147,7 +147,7 @@
         </w:tc>
         <w:tc>
           <w:tcPr>
-            <w:tcW w:w="2384" w:type="dxa"/>
+            <w:tcW w:w="2530" w:type="dxa"/>
           </w:tcPr>
           <w:p>
             <w:pPr>
@@ -164,7 +164,7 @@
         </w:tc>
         <w:tc>
           <w:tcPr>
-            <w:tcW w:w="1095" w:type="dxa"/>
+            <w:tcW w:w="949" w:type="dxa"/>
           </w:tcPr>
           <w:p>
             <w:pPr>
@@ -252,30 +252,24 @@
         </w:tc>
         <w:tc>
           <w:tcPr>
-            <w:tcW w:w="2384" w:type="dxa"/>
+            <w:tcW w:w="2530" w:type="dxa"/>
           </w:tcPr>
           <w:p>
             <w:pPr>
               <w:spacing w:after="0" w:line="240" w:lineRule="auto"/>
             </w:pPr>
             <w:r>
-              <w:t xml:space="preserve">• </w:t>
-            </w:r>
-            <w:r>
-              <w:t>Login request</w:t>
+              <w:t>• Login request</w:t>
             </w:r>
             <w:r>
               <w:br/>
-              <w:t xml:space="preserve">• </w:t>
-            </w:r>
-            <w:r>
-              <w:t>email and password</w:t>
+              <w:t>• email and password</w:t>
             </w:r>
           </w:p>
         </w:tc>
         <w:tc>
           <w:tcPr>
-            <w:tcW w:w="1095" w:type="dxa"/>
+            <w:tcW w:w="949" w:type="dxa"/>
           </w:tcPr>
           <w:p>
             <w:pPr>
@@ -355,7 +349,7 @@
         </w:tc>
         <w:tc>
           <w:tcPr>
-            <w:tcW w:w="2384" w:type="dxa"/>
+            <w:tcW w:w="2530" w:type="dxa"/>
           </w:tcPr>
           <w:p>
             <w:pPr>
@@ -368,17 +362,14 @@
         </w:tc>
         <w:tc>
           <w:tcPr>
-            <w:tcW w:w="1095" w:type="dxa"/>
+            <w:tcW w:w="949" w:type="dxa"/>
           </w:tcPr>
           <w:p>
             <w:pPr>
               <w:spacing w:after="0" w:line="240" w:lineRule="auto"/>
             </w:pPr>
             <w:r>
-              <w:t>C</w:t>
-            </w:r>
-            <w:r>
-              <w:t>ustomer</w:t>
+              <w:t>Customer</w:t>
             </w:r>
           </w:p>
         </w:tc>
@@ -451,7 +442,7 @@
         </w:tc>
         <w:tc>
           <w:tcPr>
-            <w:tcW w:w="2384" w:type="dxa"/>
+            <w:tcW w:w="2530" w:type="dxa"/>
           </w:tcPr>
           <w:p>
             <w:pPr>
@@ -474,26 +465,20 @@
               <w:spacing w:after="0" w:line="240" w:lineRule="auto"/>
             </w:pPr>
             <w:r>
-              <w:t>O</w:t>
-            </w:r>
-            <w:r>
-              <w:t>rder info</w:t>
+              <w:t>Order info</w:t>
             </w:r>
           </w:p>
         </w:tc>
         <w:tc>
           <w:tcPr>
-            <w:tcW w:w="1095" w:type="dxa"/>
+            <w:tcW w:w="949" w:type="dxa"/>
           </w:tcPr>
           <w:p>
             <w:pPr>
               <w:spacing w:after="0" w:line="240" w:lineRule="auto"/>
             </w:pPr>
             <w:r>
-              <w:t>C</w:t>
-            </w:r>
-            <w:r>
-              <w:t>ustomer</w:t>
+              <w:t>Customer</w:t>
             </w:r>
           </w:p>
         </w:tc>
@@ -522,6 +507,11 @@
               <w:t>• Order confirmation</w:t>
             </w:r>
           </w:p>
+          <w:p>
+            <w:pPr>
+              <w:spacing w:after="0" w:line="240" w:lineRule="auto"/>
+            </w:pPr>
+          </w:p>
         </w:tc>
         <w:tc>
           <w:tcPr>
@@ -533,6 +523,14 @@
             </w:pPr>
             <w:r>
               <w:t>Customer</w:t>
+            </w:r>
+          </w:p>
+          <w:p>
+            <w:pPr>
+              <w:spacing w:after="0" w:line="240" w:lineRule="auto"/>
+            </w:pPr>
+            <w:r>
+              <w:t>delivery</w:t>
             </w:r>
           </w:p>
         </w:tc>
@@ -566,7 +564,7 @@
         </w:tc>
         <w:tc>
           <w:tcPr>
-            <w:tcW w:w="2384" w:type="dxa"/>
+            <w:tcW w:w="2530" w:type="dxa"/>
           </w:tcPr>
           <w:p>
             <w:pPr>
@@ -586,17 +584,14 @@
         </w:tc>
         <w:tc>
           <w:tcPr>
-            <w:tcW w:w="1095" w:type="dxa"/>
+            <w:tcW w:w="949" w:type="dxa"/>
           </w:tcPr>
           <w:p>
             <w:pPr>
               <w:spacing w:after="0" w:line="240" w:lineRule="auto"/>
             </w:pPr>
             <w:r>
-              <w:t>C</w:t>
-            </w:r>
-            <w:r>
-              <w:t>ustomer</w:t>
+              <w:t>Customer</w:t>
             </w:r>
           </w:p>
         </w:tc>
@@ -683,7 +678,7 @@
         </w:tc>
         <w:tc>
           <w:tcPr>
-            <w:tcW w:w="2384" w:type="dxa"/>
+            <w:tcW w:w="2530" w:type="dxa"/>
           </w:tcPr>
           <w:p>
             <w:pPr>
@@ -713,7 +708,7 @@
         </w:tc>
         <w:tc>
           <w:tcPr>
-            <w:tcW w:w="1095" w:type="dxa"/>
+            <w:tcW w:w="949" w:type="dxa"/>
           </w:tcPr>
           <w:p>
             <w:pPr>
@@ -747,9 +742,11 @@
             </w:r>
           </w:p>
           <w:p>
+            <w:bookmarkStart w:id="0" w:name="_GoBack"/>
             <w:r>
               <w:t>Updated order status</w:t>
             </w:r>
+            <w:bookmarkEnd w:id="0"/>
           </w:p>
         </w:tc>
         <w:tc>
@@ -795,7 +792,7 @@
         </w:tc>
         <w:tc>
           <w:tcPr>
-            <w:tcW w:w="2384" w:type="dxa"/>
+            <w:tcW w:w="2530" w:type="dxa"/>
           </w:tcPr>
           <w:p>
             <w:pPr>
@@ -808,7 +805,7 @@
         </w:tc>
         <w:tc>
           <w:tcPr>
-            <w:tcW w:w="1095" w:type="dxa"/>
+            <w:tcW w:w="949" w:type="dxa"/>
           </w:tcPr>
           <w:p>
             <w:pPr>
@@ -817,8 +814,6 @@
             <w:r>
               <w:t>Admin</w:t>
             </w:r>
-            <w:bookmarkStart w:id="0" w:name="_GoBack"/>
-            <w:bookmarkEnd w:id="0"/>
           </w:p>
         </w:tc>
         <w:tc>
@@ -887,7 +882,7 @@
         </w:tc>
         <w:tc>
           <w:tcPr>
-            <w:tcW w:w="2384" w:type="dxa"/>
+            <w:tcW w:w="2530" w:type="dxa"/>
           </w:tcPr>
           <w:p>
             <w:pPr>
@@ -911,7 +906,7 @@
         </w:tc>
         <w:tc>
           <w:tcPr>
-            <w:tcW w:w="1095" w:type="dxa"/>
+            <w:tcW w:w="949" w:type="dxa"/>
           </w:tcPr>
           <w:p>
             <w:pPr>
@@ -940,20 +935,17 @@
             <w:tcW w:w="1564" w:type="dxa"/>
           </w:tcPr>
           <w:p>
-            <w:pPr>
-              <w:spacing w:after="0" w:line="240" w:lineRule="auto"/>
-            </w:pPr>
             <w:r>
-              <w:t>• Order state updated in database</w:t>
+              <w:t xml:space="preserve">• </w:t>
+            </w:r>
+            <w:r>
+              <w:t>Notification message</w:t>
             </w:r>
           </w:p>
           <w:p>
             <w:pPr>
               <w:spacing w:after="0" w:line="240" w:lineRule="auto"/>
             </w:pPr>
-            <w:r>
-              <w:t>• Notification sent to customer</w:t>
-            </w:r>
             <w:r>
               <w:tab/>
             </w:r>
@@ -1002,7 +994,7 @@
         </w:tc>
         <w:tc>
           <w:tcPr>
-            <w:tcW w:w="2384" w:type="dxa"/>
+            <w:tcW w:w="2530" w:type="dxa"/>
           </w:tcPr>
           <w:p>
             <w:pPr>
@@ -1020,7 +1012,7 @@
         </w:tc>
         <w:tc>
           <w:tcPr>
-            <w:tcW w:w="1095" w:type="dxa"/>
+            <w:tcW w:w="949" w:type="dxa"/>
           </w:tcPr>
           <w:p>
             <w:pPr>
@@ -1784,7 +1776,7 @@
     <w:lsdException w:name="Table Web 2" w:semiHidden="1" w:unhideWhenUsed="1"/>
     <w:lsdException w:name="Table Web 3" w:semiHidden="1" w:unhideWhenUsed="1"/>
     <w:lsdException w:name="Balloon Text" w:semiHidden="1" w:unhideWhenUsed="1"/>
-    <w:lsdException w:name="Table Grid" w:semiHidden="1" w:uiPriority="59" w:unhideWhenUsed="1"/>
+    <w:lsdException w:name="Table Grid" w:uiPriority="59"/>
     <w:lsdException w:name="Table Theme" w:semiHidden="1" w:unhideWhenUsed="1"/>
     <w:lsdException w:name="Placeholder Text" w:semiHidden="1"/>
     <w:lsdException w:name="No Spacing" w:uiPriority="1" w:qFormat="1"/>
@@ -2005,6 +1997,7 @@
   <w:style w:type="paragraph" w:default="1" w:styleId="Normal">
     <w:name w:val="Normal"/>
     <w:qFormat/>
+    <w:rsid w:val="009A12FE"/>
     <w:pPr>
       <w:spacing w:after="200" w:line="276" w:lineRule="auto"/>
     </w:pPr>
@@ -12685,7 +12678,7 @@
 </file>
 
 <file path=customXml/itemProps1.xml><?xml version="1.0" encoding="utf-8"?>
-<ds:datastoreItem xmlns:ds="http://schemas.openxmlformats.org/officeDocument/2006/customXml" ds:itemID="{0927B23F-B53E-432D-9649-DAD63F0153A2}">
+<ds:datastoreItem xmlns:ds="http://schemas.openxmlformats.org/officeDocument/2006/customXml" ds:itemID="{896E4429-15FA-4BF1-A402-DDD3BB05887E}">
   <ds:schemaRefs>
     <ds:schemaRef ds:uri="http://schemas.openxmlformats.org/officeDocument/2006/bibliography"/>
   </ds:schemaRefs>

</xml_diff>

<commit_message>
Update Event Table and DFD links
</commit_message>
<xml_diff>
--- a/Event Table/Event_Table.docx
+++ b/Event Table/Event_Table.docx
@@ -1,6 +1,6 @@
 
 <file path=word/document.xml><?xml version="1.0" encoding="utf-8"?>
-<w:document xmlns:wpc="http://schemas.microsoft.com/office/word/2010/wordprocessingCanvas" xmlns:cx="http://schemas.microsoft.com/office/drawing/2014/chartex" xmlns:cx1="http://schemas.microsoft.com/office/drawing/2015/9/8/chartex" xmlns:cx2="http://schemas.microsoft.com/office/drawing/2015/10/21/chartex" xmlns:cx3="http://schemas.microsoft.com/office/drawing/2016/5/9/chartex" xmlns:cx4="http://schemas.microsoft.com/office/drawing/2016/5/10/chartex" xmlns:cx5="http://schemas.microsoft.com/office/drawing/2016/5/11/chartex" xmlns:cx6="http://schemas.microsoft.com/office/drawing/2016/5/12/chartex" xmlns:cx7="http://schemas.microsoft.com/office/drawing/2016/5/13/chartex" xmlns:cx8="http://schemas.microsoft.com/office/drawing/2016/5/14/chartex" xmlns:mc="http://schemas.openxmlformats.org/markup-compatibility/2006" xmlns:aink="http://schemas.microsoft.com/office/drawing/2016/ink" xmlns:am3d="http://schemas.microsoft.com/office/drawing/2017/model3d" xmlns:o="urn:schemas-microsoft-com:office:office" xmlns:oel="http://schemas.microsoft.com/office/2019/extlst" xmlns:r="http://schemas.openxmlformats.org/officeDocument/2006/relationships" xmlns:m="http://schemas.openxmlformats.org/officeDocument/2006/math" xmlns:v="urn:schemas-microsoft-com:vml" xmlns:wp14="http://schemas.microsoft.com/office/word/2010/wordprocessingDrawing" xmlns:wp="http://schemas.openxmlformats.org/drawingml/2006/wordprocessingDrawing" xmlns:w10="urn:schemas-microsoft-com:office:word" xmlns:w="http://schemas.openxmlformats.org/wordprocessingml/2006/main" xmlns:w14="http://schemas.microsoft.com/office/word/2010/wordml" xmlns:w15="http://schemas.microsoft.com/office/word/2012/wordml" xmlns:w16cex="http://schemas.microsoft.com/office/word/2018/wordml/cex" xmlns:w16cid="http://schemas.microsoft.com/office/word/2016/wordml/cid" xmlns:w16="http://schemas.microsoft.com/office/word/2018/wordml" xmlns:w16du="http://schemas.microsoft.com/office/word/2023/wordml/word16du" xmlns:w16sdtdh="http://schemas.microsoft.com/office/word/2020/wordml/sdtdatahash" xmlns:w16sdtfl="http://schemas.microsoft.com/office/word/2024/wordml/sdtformatlock" xmlns:w16se="http://schemas.microsoft.com/office/word/2015/wordml/symex" xmlns:wpg="http://schemas.microsoft.com/office/word/2010/wordprocessingGroup" xmlns:wpi="http://schemas.microsoft.com/office/word/2010/wordprocessingInk" xmlns:wne="http://schemas.microsoft.com/office/word/2006/wordml" xmlns:wps="http://schemas.microsoft.com/office/word/2010/wordprocessingShape" mc:Ignorable="w14 w15 w16se w16cid w16 w16cex w16sdtdh w16sdtfl w16du wp14">
+<w:document xmlns:wpc="http://schemas.microsoft.com/office/word/2010/wordprocessingCanvas" xmlns:cx="http://schemas.microsoft.com/office/drawing/2014/chartex" xmlns:cx1="http://schemas.microsoft.com/office/drawing/2015/9/8/chartex" xmlns:cx2="http://schemas.microsoft.com/office/drawing/2015/10/21/chartex" xmlns:cx3="http://schemas.microsoft.com/office/drawing/2016/5/9/chartex" xmlns:cx4="http://schemas.microsoft.com/office/drawing/2016/5/10/chartex" xmlns:cx5="http://schemas.microsoft.com/office/drawing/2016/5/11/chartex" xmlns:cx6="http://schemas.microsoft.com/office/drawing/2016/5/12/chartex" xmlns:cx7="http://schemas.microsoft.com/office/drawing/2016/5/13/chartex" xmlns:cx8="http://schemas.microsoft.com/office/drawing/2016/5/14/chartex" xmlns:mc="http://schemas.openxmlformats.org/markup-compatibility/2006" xmlns:aink="http://schemas.microsoft.com/office/drawing/2016/ink" xmlns:am3d="http://schemas.microsoft.com/office/drawing/2017/model3d" xmlns:o="urn:schemas-microsoft-com:office:office" xmlns:oel="http://schemas.microsoft.com/office/2019/extlst" xmlns:r="http://schemas.openxmlformats.org/officeDocument/2006/relationships" xmlns:m="http://schemas.openxmlformats.org/officeDocument/2006/math" xmlns:v="urn:schemas-microsoft-com:vml" xmlns:wp14="http://schemas.microsoft.com/office/word/2010/wordprocessingDrawing" xmlns:wp="http://schemas.openxmlformats.org/drawingml/2006/wordprocessingDrawing" xmlns:w10="urn:schemas-microsoft-com:office:word" xmlns:w="http://schemas.openxmlformats.org/wordprocessingml/2006/main" xmlns:w14="http://schemas.microsoft.com/office/word/2010/wordml" xmlns:w15="http://schemas.microsoft.com/office/word/2012/wordml" xmlns:w16cex="http://schemas.microsoft.com/office/word/2018/wordml/cex" xmlns:w16cid="http://schemas.microsoft.com/office/word/2016/wordml/cid" xmlns:w16="http://schemas.microsoft.com/office/word/2018/wordml" xmlns:w16sdtdh="http://schemas.microsoft.com/office/word/2020/wordml/sdtdatahash" xmlns:w16se="http://schemas.microsoft.com/office/word/2015/wordml/symex" xmlns:wpg="http://schemas.microsoft.com/office/word/2010/wordprocessingGroup" xmlns:wpi="http://schemas.microsoft.com/office/word/2010/wordprocessingInk" xmlns:wne="http://schemas.microsoft.com/office/word/2006/wordml" xmlns:wps="http://schemas.microsoft.com/office/word/2010/wordprocessingShape" mc:Ignorable="w14 w15 w16se w16cid w16 w16cex w16sdtdh wp14">
   <w:body>
     <w:p>
       <w:pPr>
@@ -13,17 +13,17 @@
     <w:tbl>
       <w:tblPr>
         <w:tblStyle w:val="TableGrid"/>
-        <w:tblW w:w="0" w:type="auto"/>
+        <w:tblW w:w="9180" w:type="dxa"/>
         <w:tblLook w:val="04A0" w:firstRow="1" w:lastRow="0" w:firstColumn="1" w:lastColumn="0" w:noHBand="0" w:noVBand="1"/>
       </w:tblPr>
       <w:tblGrid>
-        <w:gridCol w:w="348"/>
-        <w:gridCol w:w="1100"/>
-        <w:gridCol w:w="2384"/>
-        <w:gridCol w:w="1095"/>
-        <w:gridCol w:w="1100"/>
-        <w:gridCol w:w="1564"/>
-        <w:gridCol w:w="1265"/>
+        <w:gridCol w:w="353"/>
+        <w:gridCol w:w="1134"/>
+        <w:gridCol w:w="2468"/>
+        <w:gridCol w:w="1129"/>
+        <w:gridCol w:w="1134"/>
+        <w:gridCol w:w="1616"/>
+        <w:gridCol w:w="1346"/>
       </w:tblGrid>
       <w:tr>
         <w:tc>
@@ -106,7 +106,7 @@
         </w:tc>
         <w:tc>
           <w:tcPr>
-            <w:tcW w:w="1265" w:type="dxa"/>
+            <w:tcW w:w="1589" w:type="dxa"/>
           </w:tcPr>
           <w:p>
             <w:pPr>
@@ -211,7 +211,7 @@
         </w:tc>
         <w:tc>
           <w:tcPr>
-            <w:tcW w:w="1265" w:type="dxa"/>
+            <w:tcW w:w="1589" w:type="dxa"/>
           </w:tcPr>
           <w:p>
             <w:pPr>
@@ -308,7 +308,7 @@
         </w:tc>
         <w:tc>
           <w:tcPr>
-            <w:tcW w:w="1265" w:type="dxa"/>
+            <w:tcW w:w="1589" w:type="dxa"/>
           </w:tcPr>
           <w:p>
             <w:pPr>
@@ -401,7 +401,7 @@
         </w:tc>
         <w:tc>
           <w:tcPr>
-            <w:tcW w:w="1265" w:type="dxa"/>
+            <w:tcW w:w="1589" w:type="dxa"/>
           </w:tcPr>
           <w:p>
             <w:pPr>
@@ -504,13 +504,16 @@
               <w:spacing w:after="0" w:line="240" w:lineRule="auto"/>
             </w:pPr>
             <w:r>
-              <w:t>• Order confirmation</w:t>
+              <w:t>• Order</w:t>
+            </w:r>
+            <w:r>
+              <w:t xml:space="preserve"> details</w:t>
             </w:r>
           </w:p>
         </w:tc>
         <w:tc>
           <w:tcPr>
-            <w:tcW w:w="1265" w:type="dxa"/>
+            <w:tcW w:w="1589" w:type="dxa"/>
           </w:tcPr>
           <w:p>
             <w:pPr>
@@ -621,7 +624,7 @@
         </w:tc>
         <w:tc>
           <w:tcPr>
-            <w:tcW w:w="1265" w:type="dxa"/>
+            <w:tcW w:w="1589" w:type="dxa"/>
           </w:tcPr>
           <w:p>
             <w:pPr>
@@ -658,8 +661,13 @@
             <w:pPr>
               <w:spacing w:after="0" w:line="240" w:lineRule="auto"/>
             </w:pPr>
+            <w:proofErr w:type="gramStart"/>
             <w:r>
-              <w:t>Admin manage orders</w:t>
+              <w:t>Admin</w:t>
+            </w:r>
+            <w:proofErr w:type="gramEnd"/>
+            <w:r>
+              <w:t xml:space="preserve"> manage orders</w:t>
             </w:r>
           </w:p>
         </w:tc>
@@ -736,7 +744,7 @@
         </w:tc>
         <w:tc>
           <w:tcPr>
-            <w:tcW w:w="1265" w:type="dxa"/>
+            <w:tcW w:w="1589" w:type="dxa"/>
           </w:tcPr>
           <w:p>
             <w:pPr>
@@ -829,7 +837,7 @@
         </w:tc>
         <w:tc>
           <w:tcPr>
-            <w:tcW w:w="1265" w:type="dxa"/>
+            <w:tcW w:w="1589" w:type="dxa"/>
           </w:tcPr>
           <w:p>
             <w:pPr>
@@ -914,31 +922,11 @@
               <w:t>modify orders state</w:t>
             </w:r>
           </w:p>
-          <w:p/>
         </w:tc>
         <w:tc>
           <w:tcPr>
             <w:tcW w:w="1564" w:type="dxa"/>
           </w:tcPr>
-          <w:p>
-            <w:pPr>
-              <w:spacing w:after="0" w:line="240" w:lineRule="auto"/>
-            </w:pPr>
-            <w:r>
-              <w:t xml:space="preserve">• </w:t>
-            </w:r>
-            <w:r>
-              <w:t xml:space="preserve">Tracking </w:t>
-            </w:r>
-            <w:r>
-              <w:t xml:space="preserve">information </w:t>
-            </w:r>
-          </w:p>
-          <w:p>
-            <w:pPr>
-              <w:spacing w:after="0" w:line="240" w:lineRule="auto"/>
-            </w:pPr>
-          </w:p>
           <w:p>
             <w:pPr>
               <w:spacing w:after="0" w:line="240" w:lineRule="auto"/>
@@ -952,13 +940,16 @@
               <w:spacing w:after="0" w:line="240" w:lineRule="auto"/>
             </w:pPr>
             <w:r>
+              <w:t>• Notification sent to customer</w:t>
+            </w:r>
+            <w:r>
               <w:tab/>
             </w:r>
           </w:p>
         </w:tc>
         <w:tc>
           <w:tcPr>
-            <w:tcW w:w="1265" w:type="dxa"/>
+            <w:tcW w:w="1589" w:type="dxa"/>
           </w:tcPr>
           <w:p>
             <w:pPr>
@@ -966,14 +957,6 @@
             </w:pPr>
             <w:r>
               <w:t>Customer</w:t>
-            </w:r>
-          </w:p>
-          <w:p>
-            <w:pPr>
-              <w:spacing w:after="0" w:line="240" w:lineRule="auto"/>
-            </w:pPr>
-            <w:r>
-              <w:t>Admin</w:t>
             </w:r>
           </w:p>
         </w:tc>
@@ -1013,21 +996,8 @@
             <w:pPr>
               <w:spacing w:after="0" w:line="240" w:lineRule="auto"/>
             </w:pPr>
-          </w:p>
-          <w:p>
-            <w:pPr>
-              <w:spacing w:after="0" w:line="240" w:lineRule="auto"/>
-            </w:pPr>
             <w:r>
               <w:t>• End of day</w:t>
-            </w:r>
-          </w:p>
-          <w:p>
-            <w:pPr>
-              <w:spacing w:after="0" w:line="240" w:lineRule="auto"/>
-            </w:pPr>
-            <w:r>
-              <w:t>Report request</w:t>
             </w:r>
           </w:p>
           <w:p>
@@ -1044,9 +1014,6 @@
             <w:pPr>
               <w:spacing w:after="0" w:line="240" w:lineRule="auto"/>
             </w:pPr>
-            <w:r>
-              <w:t>Admin</w:t>
-            </w:r>
           </w:p>
         </w:tc>
         <w:tc>
@@ -1077,7 +1044,7 @@
         </w:tc>
         <w:tc>
           <w:tcPr>
-            <w:tcW w:w="1265" w:type="dxa"/>
+            <w:tcW w:w="1589" w:type="dxa"/>
           </w:tcPr>
           <w:p>
             <w:pPr>
@@ -1102,7 +1069,7 @@
 </file>
 
 <file path=word/endnotes.xml><?xml version="1.0" encoding="utf-8"?>
-<w:endnotes xmlns:wpc="http://schemas.microsoft.com/office/word/2010/wordprocessingCanvas" xmlns:cx="http://schemas.microsoft.com/office/drawing/2014/chartex" xmlns:cx1="http://schemas.microsoft.com/office/drawing/2015/9/8/chartex" xmlns:cx2="http://schemas.microsoft.com/office/drawing/2015/10/21/chartex" xmlns:cx3="http://schemas.microsoft.com/office/drawing/2016/5/9/chartex" xmlns:cx4="http://schemas.microsoft.com/office/drawing/2016/5/10/chartex" xmlns:cx5="http://schemas.microsoft.com/office/drawing/2016/5/11/chartex" xmlns:cx6="http://schemas.microsoft.com/office/drawing/2016/5/12/chartex" xmlns:cx7="http://schemas.microsoft.com/office/drawing/2016/5/13/chartex" xmlns:cx8="http://schemas.microsoft.com/office/drawing/2016/5/14/chartex" xmlns:mc="http://schemas.openxmlformats.org/markup-compatibility/2006" xmlns:aink="http://schemas.microsoft.com/office/drawing/2016/ink" xmlns:am3d="http://schemas.microsoft.com/office/drawing/2017/model3d" xmlns:o="urn:schemas-microsoft-com:office:office" xmlns:oel="http://schemas.microsoft.com/office/2019/extlst" xmlns:r="http://schemas.openxmlformats.org/officeDocument/2006/relationships" xmlns:m="http://schemas.openxmlformats.org/officeDocument/2006/math" xmlns:v="urn:schemas-microsoft-com:vml" xmlns:wp14="http://schemas.microsoft.com/office/word/2010/wordprocessingDrawing" xmlns:wp="http://schemas.openxmlformats.org/drawingml/2006/wordprocessingDrawing" xmlns:w10="urn:schemas-microsoft-com:office:word" xmlns:w="http://schemas.openxmlformats.org/wordprocessingml/2006/main" xmlns:w14="http://schemas.microsoft.com/office/word/2010/wordml" xmlns:w15="http://schemas.microsoft.com/office/word/2012/wordml" xmlns:w16cex="http://schemas.microsoft.com/office/word/2018/wordml/cex" xmlns:w16cid="http://schemas.microsoft.com/office/word/2016/wordml/cid" xmlns:w16="http://schemas.microsoft.com/office/word/2018/wordml" xmlns:w16du="http://schemas.microsoft.com/office/word/2023/wordml/word16du" xmlns:w16sdtdh="http://schemas.microsoft.com/office/word/2020/wordml/sdtdatahash" xmlns:w16sdtfl="http://schemas.microsoft.com/office/word/2024/wordml/sdtformatlock" xmlns:w16se="http://schemas.microsoft.com/office/word/2015/wordml/symex" xmlns:wpg="http://schemas.microsoft.com/office/word/2010/wordprocessingGroup" xmlns:wpi="http://schemas.microsoft.com/office/word/2010/wordprocessingInk" xmlns:wne="http://schemas.microsoft.com/office/word/2006/wordml" xmlns:wps="http://schemas.microsoft.com/office/word/2010/wordprocessingShape" mc:Ignorable="w14 w15 w16se w16cid w16 w16cex w16sdtdh w16sdtfl w16du wp14">
+<w:endnotes xmlns:wpc="http://schemas.microsoft.com/office/word/2010/wordprocessingCanvas" xmlns:cx="http://schemas.microsoft.com/office/drawing/2014/chartex" xmlns:cx1="http://schemas.microsoft.com/office/drawing/2015/9/8/chartex" xmlns:cx2="http://schemas.microsoft.com/office/drawing/2015/10/21/chartex" xmlns:cx3="http://schemas.microsoft.com/office/drawing/2016/5/9/chartex" xmlns:cx4="http://schemas.microsoft.com/office/drawing/2016/5/10/chartex" xmlns:cx5="http://schemas.microsoft.com/office/drawing/2016/5/11/chartex" xmlns:cx6="http://schemas.microsoft.com/office/drawing/2016/5/12/chartex" xmlns:cx7="http://schemas.microsoft.com/office/drawing/2016/5/13/chartex" xmlns:cx8="http://schemas.microsoft.com/office/drawing/2016/5/14/chartex" xmlns:mc="http://schemas.openxmlformats.org/markup-compatibility/2006" xmlns:aink="http://schemas.microsoft.com/office/drawing/2016/ink" xmlns:am3d="http://schemas.microsoft.com/office/drawing/2017/model3d" xmlns:o="urn:schemas-microsoft-com:office:office" xmlns:oel="http://schemas.microsoft.com/office/2019/extlst" xmlns:r="http://schemas.openxmlformats.org/officeDocument/2006/relationships" xmlns:m="http://schemas.openxmlformats.org/officeDocument/2006/math" xmlns:v="urn:schemas-microsoft-com:vml" xmlns:wp14="http://schemas.microsoft.com/office/word/2010/wordprocessingDrawing" xmlns:wp="http://schemas.openxmlformats.org/drawingml/2006/wordprocessingDrawing" xmlns:w10="urn:schemas-microsoft-com:office:word" xmlns:w="http://schemas.openxmlformats.org/wordprocessingml/2006/main" xmlns:w14="http://schemas.microsoft.com/office/word/2010/wordml" xmlns:w15="http://schemas.microsoft.com/office/word/2012/wordml" xmlns:w16cex="http://schemas.microsoft.com/office/word/2018/wordml/cex" xmlns:w16cid="http://schemas.microsoft.com/office/word/2016/wordml/cid" xmlns:w16="http://schemas.microsoft.com/office/word/2018/wordml" xmlns:w16sdtdh="http://schemas.microsoft.com/office/word/2020/wordml/sdtdatahash" xmlns:w16se="http://schemas.microsoft.com/office/word/2015/wordml/symex" xmlns:wpg="http://schemas.microsoft.com/office/word/2010/wordprocessingGroup" xmlns:wpi="http://schemas.microsoft.com/office/word/2010/wordprocessingInk" xmlns:wne="http://schemas.microsoft.com/office/word/2006/wordml" xmlns:wps="http://schemas.microsoft.com/office/word/2010/wordprocessingShape" mc:Ignorable="w14 w15 w16se w16cid w16 w16cex w16sdtdh wp14">
   <w:endnote w:type="separator" w:id="-1">
     <w:p>
       <w:pPr>
@@ -1127,7 +1094,7 @@
 </file>
 
 <file path=word/footnotes.xml><?xml version="1.0" encoding="utf-8"?>
-<w:footnotes xmlns:wpc="http://schemas.microsoft.com/office/word/2010/wordprocessingCanvas" xmlns:cx="http://schemas.microsoft.com/office/drawing/2014/chartex" xmlns:cx1="http://schemas.microsoft.com/office/drawing/2015/9/8/chartex" xmlns:cx2="http://schemas.microsoft.com/office/drawing/2015/10/21/chartex" xmlns:cx3="http://schemas.microsoft.com/office/drawing/2016/5/9/chartex" xmlns:cx4="http://schemas.microsoft.com/office/drawing/2016/5/10/chartex" xmlns:cx5="http://schemas.microsoft.com/office/drawing/2016/5/11/chartex" xmlns:cx6="http://schemas.microsoft.com/office/drawing/2016/5/12/chartex" xmlns:cx7="http://schemas.microsoft.com/office/drawing/2016/5/13/chartex" xmlns:cx8="http://schemas.microsoft.com/office/drawing/2016/5/14/chartex" xmlns:mc="http://schemas.openxmlformats.org/markup-compatibility/2006" xmlns:aink="http://schemas.microsoft.com/office/drawing/2016/ink" xmlns:am3d="http://schemas.microsoft.com/office/drawing/2017/model3d" xmlns:o="urn:schemas-microsoft-com:office:office" xmlns:oel="http://schemas.microsoft.com/office/2019/extlst" xmlns:r="http://schemas.openxmlformats.org/officeDocument/2006/relationships" xmlns:m="http://schemas.openxmlformats.org/officeDocument/2006/math" xmlns:v="urn:schemas-microsoft-com:vml" xmlns:wp14="http://schemas.microsoft.com/office/word/2010/wordprocessingDrawing" xmlns:wp="http://schemas.openxmlformats.org/drawingml/2006/wordprocessingDrawing" xmlns:w10="urn:schemas-microsoft-com:office:word" xmlns:w="http://schemas.openxmlformats.org/wordprocessingml/2006/main" xmlns:w14="http://schemas.microsoft.com/office/word/2010/wordml" xmlns:w15="http://schemas.microsoft.com/office/word/2012/wordml" xmlns:w16cex="http://schemas.microsoft.com/office/word/2018/wordml/cex" xmlns:w16cid="http://schemas.microsoft.com/office/word/2016/wordml/cid" xmlns:w16="http://schemas.microsoft.com/office/word/2018/wordml" xmlns:w16du="http://schemas.microsoft.com/office/word/2023/wordml/word16du" xmlns:w16sdtdh="http://schemas.microsoft.com/office/word/2020/wordml/sdtdatahash" xmlns:w16sdtfl="http://schemas.microsoft.com/office/word/2024/wordml/sdtformatlock" xmlns:w16se="http://schemas.microsoft.com/office/word/2015/wordml/symex" xmlns:wpg="http://schemas.microsoft.com/office/word/2010/wordprocessingGroup" xmlns:wpi="http://schemas.microsoft.com/office/word/2010/wordprocessingInk" xmlns:wne="http://schemas.microsoft.com/office/word/2006/wordml" xmlns:wps="http://schemas.microsoft.com/office/word/2010/wordprocessingShape" mc:Ignorable="w14 w15 w16se w16cid w16 w16cex w16sdtdh w16sdtfl w16du wp14">
+<w:footnotes xmlns:wpc="http://schemas.microsoft.com/office/word/2010/wordprocessingCanvas" xmlns:cx="http://schemas.microsoft.com/office/drawing/2014/chartex" xmlns:cx1="http://schemas.microsoft.com/office/drawing/2015/9/8/chartex" xmlns:cx2="http://schemas.microsoft.com/office/drawing/2015/10/21/chartex" xmlns:cx3="http://schemas.microsoft.com/office/drawing/2016/5/9/chartex" xmlns:cx4="http://schemas.microsoft.com/office/drawing/2016/5/10/chartex" xmlns:cx5="http://schemas.microsoft.com/office/drawing/2016/5/11/chartex" xmlns:cx6="http://schemas.microsoft.com/office/drawing/2016/5/12/chartex" xmlns:cx7="http://schemas.microsoft.com/office/drawing/2016/5/13/chartex" xmlns:cx8="http://schemas.microsoft.com/office/drawing/2016/5/14/chartex" xmlns:mc="http://schemas.openxmlformats.org/markup-compatibility/2006" xmlns:aink="http://schemas.microsoft.com/office/drawing/2016/ink" xmlns:am3d="http://schemas.microsoft.com/office/drawing/2017/model3d" xmlns:o="urn:schemas-microsoft-com:office:office" xmlns:oel="http://schemas.microsoft.com/office/2019/extlst" xmlns:r="http://schemas.openxmlformats.org/officeDocument/2006/relationships" xmlns:m="http://schemas.openxmlformats.org/officeDocument/2006/math" xmlns:v="urn:schemas-microsoft-com:vml" xmlns:wp14="http://schemas.microsoft.com/office/word/2010/wordprocessingDrawing" xmlns:wp="http://schemas.openxmlformats.org/drawingml/2006/wordprocessingDrawing" xmlns:w10="urn:schemas-microsoft-com:office:word" xmlns:w="http://schemas.openxmlformats.org/wordprocessingml/2006/main" xmlns:w14="http://schemas.microsoft.com/office/word/2010/wordml" xmlns:w15="http://schemas.microsoft.com/office/word/2012/wordml" xmlns:w16cex="http://schemas.microsoft.com/office/word/2018/wordml/cex" xmlns:w16cid="http://schemas.microsoft.com/office/word/2016/wordml/cid" xmlns:w16="http://schemas.microsoft.com/office/word/2018/wordml" xmlns:w16sdtdh="http://schemas.microsoft.com/office/word/2020/wordml/sdtdatahash" xmlns:w16se="http://schemas.microsoft.com/office/word/2015/wordml/symex" xmlns:wpg="http://schemas.microsoft.com/office/word/2010/wordprocessingGroup" xmlns:wpi="http://schemas.microsoft.com/office/word/2010/wordprocessingInk" xmlns:wne="http://schemas.microsoft.com/office/word/2006/wordml" xmlns:wps="http://schemas.microsoft.com/office/word/2010/wordprocessingShape" mc:Ignorable="w14 w15 w16se w16cid w16 w16cex w16sdtdh wp14">
   <w:footnote w:type="separator" w:id="-1">
     <w:p>
       <w:pPr>
@@ -1152,7 +1119,7 @@
 </file>
 
 <file path=word/numbering.xml><?xml version="1.0" encoding="utf-8"?>
-<w:numbering xmlns:wpc="http://schemas.microsoft.com/office/word/2010/wordprocessingCanvas" xmlns:cx="http://schemas.microsoft.com/office/drawing/2014/chartex" xmlns:cx1="http://schemas.microsoft.com/office/drawing/2015/9/8/chartex" xmlns:cx2="http://schemas.microsoft.com/office/drawing/2015/10/21/chartex" xmlns:cx3="http://schemas.microsoft.com/office/drawing/2016/5/9/chartex" xmlns:cx4="http://schemas.microsoft.com/office/drawing/2016/5/10/chartex" xmlns:cx5="http://schemas.microsoft.com/office/drawing/2016/5/11/chartex" xmlns:cx6="http://schemas.microsoft.com/office/drawing/2016/5/12/chartex" xmlns:cx7="http://schemas.microsoft.com/office/drawing/2016/5/13/chartex" xmlns:cx8="http://schemas.microsoft.com/office/drawing/2016/5/14/chartex" xmlns:mc="http://schemas.openxmlformats.org/markup-compatibility/2006" xmlns:aink="http://schemas.microsoft.com/office/drawing/2016/ink" xmlns:am3d="http://schemas.microsoft.com/office/drawing/2017/model3d" xmlns:o="urn:schemas-microsoft-com:office:office" xmlns:oel="http://schemas.microsoft.com/office/2019/extlst" xmlns:r="http://schemas.openxmlformats.org/officeDocument/2006/relationships" xmlns:m="http://schemas.openxmlformats.org/officeDocument/2006/math" xmlns:v="urn:schemas-microsoft-com:vml" xmlns:wp14="http://schemas.microsoft.com/office/word/2010/wordprocessingDrawing" xmlns:wp="http://schemas.openxmlformats.org/drawingml/2006/wordprocessingDrawing" xmlns:w10="urn:schemas-microsoft-com:office:word" xmlns:w="http://schemas.openxmlformats.org/wordprocessingml/2006/main" xmlns:w14="http://schemas.microsoft.com/office/word/2010/wordml" xmlns:w15="http://schemas.microsoft.com/office/word/2012/wordml" xmlns:w16cex="http://schemas.microsoft.com/office/word/2018/wordml/cex" xmlns:w16cid="http://schemas.microsoft.com/office/word/2016/wordml/cid" xmlns:w16="http://schemas.microsoft.com/office/word/2018/wordml" xmlns:w16du="http://schemas.microsoft.com/office/word/2023/wordml/word16du" xmlns:w16sdtdh="http://schemas.microsoft.com/office/word/2020/wordml/sdtdatahash" xmlns:w16sdtfl="http://schemas.microsoft.com/office/word/2024/wordml/sdtformatlock" xmlns:w16se="http://schemas.microsoft.com/office/word/2015/wordml/symex" xmlns:wpg="http://schemas.microsoft.com/office/word/2010/wordprocessingGroup" xmlns:wpi="http://schemas.microsoft.com/office/word/2010/wordprocessingInk" xmlns:wne="http://schemas.microsoft.com/office/word/2006/wordml" xmlns:wps="http://schemas.microsoft.com/office/word/2010/wordprocessingShape" mc:Ignorable="w14 w15 w16se w16cid w16 w16cex w16sdtdh w16sdtfl w16du wp14">
+<w:numbering xmlns:wpc="http://schemas.microsoft.com/office/word/2010/wordprocessingCanvas" xmlns:cx="http://schemas.microsoft.com/office/drawing/2014/chartex" xmlns:cx1="http://schemas.microsoft.com/office/drawing/2015/9/8/chartex" xmlns:cx2="http://schemas.microsoft.com/office/drawing/2015/10/21/chartex" xmlns:cx3="http://schemas.microsoft.com/office/drawing/2016/5/9/chartex" xmlns:cx4="http://schemas.microsoft.com/office/drawing/2016/5/10/chartex" xmlns:cx5="http://schemas.microsoft.com/office/drawing/2016/5/11/chartex" xmlns:cx6="http://schemas.microsoft.com/office/drawing/2016/5/12/chartex" xmlns:cx7="http://schemas.microsoft.com/office/drawing/2016/5/13/chartex" xmlns:cx8="http://schemas.microsoft.com/office/drawing/2016/5/14/chartex" xmlns:mc="http://schemas.openxmlformats.org/markup-compatibility/2006" xmlns:aink="http://schemas.microsoft.com/office/drawing/2016/ink" xmlns:am3d="http://schemas.microsoft.com/office/drawing/2017/model3d" xmlns:o="urn:schemas-microsoft-com:office:office" xmlns:oel="http://schemas.microsoft.com/office/2019/extlst" xmlns:r="http://schemas.openxmlformats.org/officeDocument/2006/relationships" xmlns:m="http://schemas.openxmlformats.org/officeDocument/2006/math" xmlns:v="urn:schemas-microsoft-com:vml" xmlns:wp14="http://schemas.microsoft.com/office/word/2010/wordprocessingDrawing" xmlns:wp="http://schemas.openxmlformats.org/drawingml/2006/wordprocessingDrawing" xmlns:w10="urn:schemas-microsoft-com:office:word" xmlns:w="http://schemas.openxmlformats.org/wordprocessingml/2006/main" xmlns:w14="http://schemas.microsoft.com/office/word/2010/wordml" xmlns:w15="http://schemas.microsoft.com/office/word/2012/wordml" xmlns:w16cex="http://schemas.microsoft.com/office/word/2018/wordml/cex" xmlns:w16cid="http://schemas.microsoft.com/office/word/2016/wordml/cid" xmlns:w16="http://schemas.microsoft.com/office/word/2018/wordml" xmlns:w16sdtdh="http://schemas.microsoft.com/office/word/2020/wordml/sdtdatahash" xmlns:w16se="http://schemas.microsoft.com/office/word/2015/wordml/symex" xmlns:wpg="http://schemas.microsoft.com/office/word/2010/wordprocessingGroup" xmlns:wpi="http://schemas.microsoft.com/office/word/2010/wordprocessingInk" xmlns:wne="http://schemas.microsoft.com/office/word/2006/wordml" xmlns:wps="http://schemas.microsoft.com/office/word/2010/wordprocessingShape" mc:Ignorable="w14 w15 w16se w16cid w16 w16cex w16sdtdh wp14">
   <w:abstractNum w:abstractNumId="0" w15:restartNumberingAfterBreak="0">
     <w:nsid w:val="FFFFFF7E"/>
     <w:multiLevelType w:val="singleLevel"/>
@@ -1386,7 +1353,7 @@
   <w:abstractNum w:abstractNumId="7" w15:restartNumberingAfterBreak="0">
     <w:nsid w:val="75806EB0"/>
     <w:multiLevelType w:val="hybridMultilevel"/>
-    <w:tmpl w:val="9140E472"/>
+    <w:tmpl w:val="3D14A1DE"/>
     <w:lvl w:ilvl="0" w:tplc="04090001">
       <w:start w:val="1"/>
       <w:numFmt w:val="bullet"/>
@@ -1609,38 +1576,38 @@
       </w:rPr>
     </w:lvl>
   </w:abstractNum>
-  <w:num w:numId="1" w16cid:durableId="1707099227">
+  <w:num w:numId="1" w16cid:durableId="1136216893">
     <w:abstractNumId w:val="5"/>
   </w:num>
-  <w:num w:numId="2" w16cid:durableId="1593471726">
+  <w:num w:numId="2" w16cid:durableId="117728091">
     <w:abstractNumId w:val="3"/>
   </w:num>
-  <w:num w:numId="3" w16cid:durableId="312298228">
+  <w:num w:numId="3" w16cid:durableId="967199766">
     <w:abstractNumId w:val="2"/>
   </w:num>
-  <w:num w:numId="4" w16cid:durableId="758411615">
+  <w:num w:numId="4" w16cid:durableId="140580180">
     <w:abstractNumId w:val="4"/>
   </w:num>
-  <w:num w:numId="5" w16cid:durableId="2072925782">
+  <w:num w:numId="5" w16cid:durableId="648678181">
     <w:abstractNumId w:val="1"/>
   </w:num>
-  <w:num w:numId="6" w16cid:durableId="659039249">
+  <w:num w:numId="6" w16cid:durableId="264725926">
     <w:abstractNumId w:val="0"/>
   </w:num>
-  <w:num w:numId="7" w16cid:durableId="843591961">
+  <w:num w:numId="7" w16cid:durableId="1525900450">
     <w:abstractNumId w:val="6"/>
   </w:num>
-  <w:num w:numId="8" w16cid:durableId="1122571584">
+  <w:num w:numId="8" w16cid:durableId="75250530">
     <w:abstractNumId w:val="8"/>
   </w:num>
-  <w:num w:numId="9" w16cid:durableId="462965036">
+  <w:num w:numId="9" w16cid:durableId="1399784990">
     <w:abstractNumId w:val="7"/>
   </w:num>
 </w:numbering>
 </file>
 
 <file path=word/styles.xml><?xml version="1.0" encoding="utf-8"?>
-<w:styles xmlns:mc="http://schemas.openxmlformats.org/markup-compatibility/2006" xmlns:r="http://schemas.openxmlformats.org/officeDocument/2006/relationships" xmlns:w="http://schemas.openxmlformats.org/wordprocessingml/2006/main" xmlns:w14="http://schemas.microsoft.com/office/word/2010/wordml" xmlns:w15="http://schemas.microsoft.com/office/word/2012/wordml" xmlns:w16cex="http://schemas.microsoft.com/office/word/2018/wordml/cex" xmlns:w16cid="http://schemas.microsoft.com/office/word/2016/wordml/cid" xmlns:w16="http://schemas.microsoft.com/office/word/2018/wordml" xmlns:w16du="http://schemas.microsoft.com/office/word/2023/wordml/word16du" xmlns:w16sdtdh="http://schemas.microsoft.com/office/word/2020/wordml/sdtdatahash" xmlns:w16sdtfl="http://schemas.microsoft.com/office/word/2024/wordml/sdtformatlock" xmlns:w16se="http://schemas.microsoft.com/office/word/2015/wordml/symex" mc:Ignorable="w14 w15 w16se w16cid w16 w16cex w16sdtdh w16sdtfl w16du">
+<w:styles xmlns:mc="http://schemas.openxmlformats.org/markup-compatibility/2006" xmlns:r="http://schemas.openxmlformats.org/officeDocument/2006/relationships" xmlns:w="http://schemas.openxmlformats.org/wordprocessingml/2006/main" xmlns:w14="http://schemas.microsoft.com/office/word/2010/wordml" xmlns:w15="http://schemas.microsoft.com/office/word/2012/wordml" xmlns:w16cex="http://schemas.microsoft.com/office/word/2018/wordml/cex" xmlns:w16cid="http://schemas.microsoft.com/office/word/2016/wordml/cid" xmlns:w16="http://schemas.microsoft.com/office/word/2018/wordml" xmlns:w16sdtdh="http://schemas.microsoft.com/office/word/2020/wordml/sdtdatahash" xmlns:w16se="http://schemas.microsoft.com/office/word/2015/wordml/symex" mc:Ignorable="w14 w15 w16se w16cid w16 w16cex w16sdtdh">
   <w:docDefaults>
     <w:rPrDefault>
       <w:rPr>
@@ -1756,7 +1723,6 @@
     <w:lsdException w:name="HTML Sample" w:semiHidden="1" w:unhideWhenUsed="1"/>
     <w:lsdException w:name="HTML Typewriter" w:semiHidden="1" w:unhideWhenUsed="1"/>
     <w:lsdException w:name="HTML Variable" w:semiHidden="1" w:unhideWhenUsed="1"/>
-    <w:lsdException w:name="Normal Table" w:semiHidden="1" w:unhideWhenUsed="1"/>
     <w:lsdException w:name="annotation subject" w:semiHidden="1" w:unhideWhenUsed="1"/>
     <w:lsdException w:name="No List" w:semiHidden="1" w:unhideWhenUsed="1"/>
     <w:lsdException w:name="Outline List 1" w:semiHidden="1" w:unhideWhenUsed="1"/>
@@ -1799,11 +1765,8 @@
     <w:lsdException w:name="Table Contemporary" w:semiHidden="1" w:unhideWhenUsed="1"/>
     <w:lsdException w:name="Table Elegant" w:semiHidden="1" w:unhideWhenUsed="1"/>
     <w:lsdException w:name="Table Professional" w:semiHidden="1" w:unhideWhenUsed="1"/>
-    <w:lsdException w:name="Table Subtle 1" w:semiHidden="1" w:unhideWhenUsed="1"/>
     <w:lsdException w:name="Table Subtle 2" w:semiHidden="1" w:unhideWhenUsed="1"/>
     <w:lsdException w:name="Table Web 1" w:semiHidden="1" w:unhideWhenUsed="1"/>
-    <w:lsdException w:name="Table Web 2" w:semiHidden="1" w:unhideWhenUsed="1"/>
-    <w:lsdException w:name="Table Web 3" w:semiHidden="1" w:unhideWhenUsed="1"/>
     <w:lsdException w:name="Balloon Text" w:semiHidden="1" w:unhideWhenUsed="1"/>
     <w:lsdException w:name="Table Grid" w:uiPriority="59"/>
     <w:lsdException w:name="Table Theme" w:semiHidden="1" w:unhideWhenUsed="1"/>

</xml_diff>

<commit_message>
Modify order status & event table updated
</commit_message>
<xml_diff>
--- a/Event Table/Event_Table.docx
+++ b/Event Table/Event_Table.docx
@@ -1,6 +1,6 @@
 
 <file path=word/document.xml><?xml version="1.0" encoding="utf-8"?>
-<w:document xmlns:wpc="http://schemas.microsoft.com/office/word/2010/wordprocessingCanvas" xmlns:cx="http://schemas.microsoft.com/office/drawing/2014/chartex" xmlns:cx1="http://schemas.microsoft.com/office/drawing/2015/9/8/chartex" xmlns:cx2="http://schemas.microsoft.com/office/drawing/2015/10/21/chartex" xmlns:cx3="http://schemas.microsoft.com/office/drawing/2016/5/9/chartex" xmlns:cx4="http://schemas.microsoft.com/office/drawing/2016/5/10/chartex" xmlns:cx5="http://schemas.microsoft.com/office/drawing/2016/5/11/chartex" xmlns:cx6="http://schemas.microsoft.com/office/drawing/2016/5/12/chartex" xmlns:cx7="http://schemas.microsoft.com/office/drawing/2016/5/13/chartex" xmlns:cx8="http://schemas.microsoft.com/office/drawing/2016/5/14/chartex" xmlns:mc="http://schemas.openxmlformats.org/markup-compatibility/2006" xmlns:aink="http://schemas.microsoft.com/office/drawing/2016/ink" xmlns:am3d="http://schemas.microsoft.com/office/drawing/2017/model3d" xmlns:o="urn:schemas-microsoft-com:office:office" xmlns:oel="http://schemas.microsoft.com/office/2019/extlst" xmlns:r="http://schemas.openxmlformats.org/officeDocument/2006/relationships" xmlns:m="http://schemas.openxmlformats.org/officeDocument/2006/math" xmlns:v="urn:schemas-microsoft-com:vml" xmlns:wp14="http://schemas.microsoft.com/office/word/2010/wordprocessingDrawing" xmlns:wp="http://schemas.openxmlformats.org/drawingml/2006/wordprocessingDrawing" xmlns:w10="urn:schemas-microsoft-com:office:word" xmlns:w="http://schemas.openxmlformats.org/wordprocessingml/2006/main" xmlns:w14="http://schemas.microsoft.com/office/word/2010/wordml" xmlns:w15="http://schemas.microsoft.com/office/word/2012/wordml" xmlns:w16cex="http://schemas.microsoft.com/office/word/2018/wordml/cex" xmlns:w16cid="http://schemas.microsoft.com/office/word/2016/wordml/cid" xmlns:w16="http://schemas.microsoft.com/office/word/2018/wordml" xmlns:w16du="http://schemas.microsoft.com/office/word/2023/wordml/word16du" xmlns:w16sdtdh="http://schemas.microsoft.com/office/word/2020/wordml/sdtdatahash" xmlns:w16sdtfl="http://schemas.microsoft.com/office/word/2024/wordml/sdtformatlock" xmlns:w16se="http://schemas.microsoft.com/office/word/2015/wordml/symex" xmlns:wpg="http://schemas.microsoft.com/office/word/2010/wordprocessingGroup" xmlns:wpi="http://schemas.microsoft.com/office/word/2010/wordprocessingInk" xmlns:wne="http://schemas.microsoft.com/office/word/2006/wordml" xmlns:wps="http://schemas.microsoft.com/office/word/2010/wordprocessingShape" mc:Ignorable="w14 w15 w16se w16cid w16 w16cex w16sdtdh w16sdtfl w16du wp14">
+<w:document xmlns:wpc="http://schemas.microsoft.com/office/word/2010/wordprocessingCanvas" xmlns:cx="http://schemas.microsoft.com/office/drawing/2014/chartex" xmlns:cx1="http://schemas.microsoft.com/office/drawing/2015/9/8/chartex" xmlns:mc="http://schemas.openxmlformats.org/markup-compatibility/2006" xmlns:o="urn:schemas-microsoft-com:office:office" xmlns:r="http://schemas.openxmlformats.org/officeDocument/2006/relationships" xmlns:m="http://schemas.openxmlformats.org/officeDocument/2006/math" xmlns:v="urn:schemas-microsoft-com:vml" xmlns:wp14="http://schemas.microsoft.com/office/word/2010/wordprocessingDrawing" xmlns:wp="http://schemas.openxmlformats.org/drawingml/2006/wordprocessingDrawing" xmlns:w10="urn:schemas-microsoft-com:office:word" xmlns:w="http://schemas.openxmlformats.org/wordprocessingml/2006/main" xmlns:w14="http://schemas.microsoft.com/office/word/2010/wordml" xmlns:w15="http://schemas.microsoft.com/office/word/2012/wordml" xmlns:w16se="http://schemas.microsoft.com/office/word/2015/wordml/symex" xmlns:wpg="http://schemas.microsoft.com/office/word/2010/wordprocessingGroup" xmlns:wpi="http://schemas.microsoft.com/office/word/2010/wordprocessingInk" xmlns:wne="http://schemas.microsoft.com/office/word/2006/wordml" xmlns:wps="http://schemas.microsoft.com/office/word/2010/wordprocessingShape" mc:Ignorable="w14 w15 w16se wp14">
   <w:body>
     <w:p>
       <w:pPr>
@@ -436,15 +436,7 @@
               <w:spacing w:after="0" w:line="240" w:lineRule="auto"/>
             </w:pPr>
             <w:r>
-              <w:t xml:space="preserve">Customer </w:t>
-            </w:r>
-            <w:proofErr w:type="gramStart"/>
-            <w:r>
-              <w:t>places</w:t>
-            </w:r>
-            <w:proofErr w:type="gramEnd"/>
-            <w:r>
-              <w:t xml:space="preserve"> an order</w:t>
+              <w:t>Customer places an order</w:t>
             </w:r>
           </w:p>
         </w:tc>
@@ -666,13 +658,8 @@
             <w:pPr>
               <w:spacing w:after="0" w:line="240" w:lineRule="auto"/>
             </w:pPr>
-            <w:proofErr w:type="gramStart"/>
             <w:r>
-              <w:t>Admin</w:t>
-            </w:r>
-            <w:proofErr w:type="gramEnd"/>
-            <w:r>
-              <w:t xml:space="preserve"> manage orders</w:t>
+              <w:t>Admin manage orders</w:t>
             </w:r>
           </w:p>
         </w:tc>
@@ -957,7 +944,15 @@
               <w:spacing w:after="0" w:line="240" w:lineRule="auto"/>
             </w:pPr>
             <w:r>
-              <w:t>• Order state updated in database</w:t>
+              <w:t>• Order stat</w:t>
+            </w:r>
+            <w:r>
+              <w:t>us</w:t>
+            </w:r>
+            <w:bookmarkStart w:id="0" w:name="_GoBack"/>
+            <w:bookmarkEnd w:id="0"/>
+            <w:r>
+              <w:t xml:space="preserve"> updated in database</w:t>
             </w:r>
           </w:p>
           <w:p>
@@ -1112,7 +1107,7 @@
 </file>
 
 <file path=word/endnotes.xml><?xml version="1.0" encoding="utf-8"?>
-<w:endnotes xmlns:wpc="http://schemas.microsoft.com/office/word/2010/wordprocessingCanvas" xmlns:cx="http://schemas.microsoft.com/office/drawing/2014/chartex" xmlns:cx1="http://schemas.microsoft.com/office/drawing/2015/9/8/chartex" xmlns:cx2="http://schemas.microsoft.com/office/drawing/2015/10/21/chartex" xmlns:cx3="http://schemas.microsoft.com/office/drawing/2016/5/9/chartex" xmlns:cx4="http://schemas.microsoft.com/office/drawing/2016/5/10/chartex" xmlns:cx5="http://schemas.microsoft.com/office/drawing/2016/5/11/chartex" xmlns:cx6="http://schemas.microsoft.com/office/drawing/2016/5/12/chartex" xmlns:cx7="http://schemas.microsoft.com/office/drawing/2016/5/13/chartex" xmlns:cx8="http://schemas.microsoft.com/office/drawing/2016/5/14/chartex" xmlns:mc="http://schemas.openxmlformats.org/markup-compatibility/2006" xmlns:aink="http://schemas.microsoft.com/office/drawing/2016/ink" xmlns:am3d="http://schemas.microsoft.com/office/drawing/2017/model3d" xmlns:o="urn:schemas-microsoft-com:office:office" xmlns:oel="http://schemas.microsoft.com/office/2019/extlst" xmlns:r="http://schemas.openxmlformats.org/officeDocument/2006/relationships" xmlns:m="http://schemas.openxmlformats.org/officeDocument/2006/math" xmlns:v="urn:schemas-microsoft-com:vml" xmlns:wp14="http://schemas.microsoft.com/office/word/2010/wordprocessingDrawing" xmlns:wp="http://schemas.openxmlformats.org/drawingml/2006/wordprocessingDrawing" xmlns:w10="urn:schemas-microsoft-com:office:word" xmlns:w="http://schemas.openxmlformats.org/wordprocessingml/2006/main" xmlns:w14="http://schemas.microsoft.com/office/word/2010/wordml" xmlns:w15="http://schemas.microsoft.com/office/word/2012/wordml" xmlns:w16cex="http://schemas.microsoft.com/office/word/2018/wordml/cex" xmlns:w16cid="http://schemas.microsoft.com/office/word/2016/wordml/cid" xmlns:w16="http://schemas.microsoft.com/office/word/2018/wordml" xmlns:w16du="http://schemas.microsoft.com/office/word/2023/wordml/word16du" xmlns:w16sdtdh="http://schemas.microsoft.com/office/word/2020/wordml/sdtdatahash" xmlns:w16sdtfl="http://schemas.microsoft.com/office/word/2024/wordml/sdtformatlock" xmlns:w16se="http://schemas.microsoft.com/office/word/2015/wordml/symex" xmlns:wpg="http://schemas.microsoft.com/office/word/2010/wordprocessingGroup" xmlns:wpi="http://schemas.microsoft.com/office/word/2010/wordprocessingInk" xmlns:wne="http://schemas.microsoft.com/office/word/2006/wordml" xmlns:wps="http://schemas.microsoft.com/office/word/2010/wordprocessingShape" mc:Ignorable="w14 w15 w16se w16cid w16 w16cex w16sdtdh w16sdtfl w16du wp14">
+<w:endnotes xmlns:wpc="http://schemas.microsoft.com/office/word/2010/wordprocessingCanvas" xmlns:cx="http://schemas.microsoft.com/office/drawing/2014/chartex" xmlns:cx1="http://schemas.microsoft.com/office/drawing/2015/9/8/chartex" xmlns:mc="http://schemas.openxmlformats.org/markup-compatibility/2006" xmlns:o="urn:schemas-microsoft-com:office:office" xmlns:r="http://schemas.openxmlformats.org/officeDocument/2006/relationships" xmlns:m="http://schemas.openxmlformats.org/officeDocument/2006/math" xmlns:v="urn:schemas-microsoft-com:vml" xmlns:wp14="http://schemas.microsoft.com/office/word/2010/wordprocessingDrawing" xmlns:wp="http://schemas.openxmlformats.org/drawingml/2006/wordprocessingDrawing" xmlns:w10="urn:schemas-microsoft-com:office:word" xmlns:w="http://schemas.openxmlformats.org/wordprocessingml/2006/main" xmlns:w14="http://schemas.microsoft.com/office/word/2010/wordml" xmlns:w15="http://schemas.microsoft.com/office/word/2012/wordml" xmlns:w16se="http://schemas.microsoft.com/office/word/2015/wordml/symex" xmlns:wpg="http://schemas.microsoft.com/office/word/2010/wordprocessingGroup" xmlns:wpi="http://schemas.microsoft.com/office/word/2010/wordprocessingInk" xmlns:wne="http://schemas.microsoft.com/office/word/2006/wordml" xmlns:wps="http://schemas.microsoft.com/office/word/2010/wordprocessingShape" mc:Ignorable="w14 w15 w16se wp14">
   <w:endnote w:type="separator" w:id="-1">
     <w:p>
       <w:pPr>
@@ -1137,7 +1132,7 @@
 </file>
 
 <file path=word/footnotes.xml><?xml version="1.0" encoding="utf-8"?>
-<w:footnotes xmlns:wpc="http://schemas.microsoft.com/office/word/2010/wordprocessingCanvas" xmlns:cx="http://schemas.microsoft.com/office/drawing/2014/chartex" xmlns:cx1="http://schemas.microsoft.com/office/drawing/2015/9/8/chartex" xmlns:cx2="http://schemas.microsoft.com/office/drawing/2015/10/21/chartex" xmlns:cx3="http://schemas.microsoft.com/office/drawing/2016/5/9/chartex" xmlns:cx4="http://schemas.microsoft.com/office/drawing/2016/5/10/chartex" xmlns:cx5="http://schemas.microsoft.com/office/drawing/2016/5/11/chartex" xmlns:cx6="http://schemas.microsoft.com/office/drawing/2016/5/12/chartex" xmlns:cx7="http://schemas.microsoft.com/office/drawing/2016/5/13/chartex" xmlns:cx8="http://schemas.microsoft.com/office/drawing/2016/5/14/chartex" xmlns:mc="http://schemas.openxmlformats.org/markup-compatibility/2006" xmlns:aink="http://schemas.microsoft.com/office/drawing/2016/ink" xmlns:am3d="http://schemas.microsoft.com/office/drawing/2017/model3d" xmlns:o="urn:schemas-microsoft-com:office:office" xmlns:oel="http://schemas.microsoft.com/office/2019/extlst" xmlns:r="http://schemas.openxmlformats.org/officeDocument/2006/relationships" xmlns:m="http://schemas.openxmlformats.org/officeDocument/2006/math" xmlns:v="urn:schemas-microsoft-com:vml" xmlns:wp14="http://schemas.microsoft.com/office/word/2010/wordprocessingDrawing" xmlns:wp="http://schemas.openxmlformats.org/drawingml/2006/wordprocessingDrawing" xmlns:w10="urn:schemas-microsoft-com:office:word" xmlns:w="http://schemas.openxmlformats.org/wordprocessingml/2006/main" xmlns:w14="http://schemas.microsoft.com/office/word/2010/wordml" xmlns:w15="http://schemas.microsoft.com/office/word/2012/wordml" xmlns:w16cex="http://schemas.microsoft.com/office/word/2018/wordml/cex" xmlns:w16cid="http://schemas.microsoft.com/office/word/2016/wordml/cid" xmlns:w16="http://schemas.microsoft.com/office/word/2018/wordml" xmlns:w16du="http://schemas.microsoft.com/office/word/2023/wordml/word16du" xmlns:w16sdtdh="http://schemas.microsoft.com/office/word/2020/wordml/sdtdatahash" xmlns:w16sdtfl="http://schemas.microsoft.com/office/word/2024/wordml/sdtformatlock" xmlns:w16se="http://schemas.microsoft.com/office/word/2015/wordml/symex" xmlns:wpg="http://schemas.microsoft.com/office/word/2010/wordprocessingGroup" xmlns:wpi="http://schemas.microsoft.com/office/word/2010/wordprocessingInk" xmlns:wne="http://schemas.microsoft.com/office/word/2006/wordml" xmlns:wps="http://schemas.microsoft.com/office/word/2010/wordprocessingShape" mc:Ignorable="w14 w15 w16se w16cid w16 w16cex w16sdtdh w16sdtfl w16du wp14">
+<w:footnotes xmlns:wpc="http://schemas.microsoft.com/office/word/2010/wordprocessingCanvas" xmlns:cx="http://schemas.microsoft.com/office/drawing/2014/chartex" xmlns:cx1="http://schemas.microsoft.com/office/drawing/2015/9/8/chartex" xmlns:mc="http://schemas.openxmlformats.org/markup-compatibility/2006" xmlns:o="urn:schemas-microsoft-com:office:office" xmlns:r="http://schemas.openxmlformats.org/officeDocument/2006/relationships" xmlns:m="http://schemas.openxmlformats.org/officeDocument/2006/math" xmlns:v="urn:schemas-microsoft-com:vml" xmlns:wp14="http://schemas.microsoft.com/office/word/2010/wordprocessingDrawing" xmlns:wp="http://schemas.openxmlformats.org/drawingml/2006/wordprocessingDrawing" xmlns:w10="urn:schemas-microsoft-com:office:word" xmlns:w="http://schemas.openxmlformats.org/wordprocessingml/2006/main" xmlns:w14="http://schemas.microsoft.com/office/word/2010/wordml" xmlns:w15="http://schemas.microsoft.com/office/word/2012/wordml" xmlns:w16se="http://schemas.microsoft.com/office/word/2015/wordml/symex" xmlns:wpg="http://schemas.microsoft.com/office/word/2010/wordprocessingGroup" xmlns:wpi="http://schemas.microsoft.com/office/word/2010/wordprocessingInk" xmlns:wne="http://schemas.microsoft.com/office/word/2006/wordml" xmlns:wps="http://schemas.microsoft.com/office/word/2010/wordprocessingShape" mc:Ignorable="w14 w15 w16se wp14">
   <w:footnote w:type="separator" w:id="-1">
     <w:p>
       <w:pPr>
@@ -1162,7 +1157,7 @@
 </file>
 
 <file path=word/numbering.xml><?xml version="1.0" encoding="utf-8"?>
-<w:numbering xmlns:wpc="http://schemas.microsoft.com/office/word/2010/wordprocessingCanvas" xmlns:cx="http://schemas.microsoft.com/office/drawing/2014/chartex" xmlns:cx1="http://schemas.microsoft.com/office/drawing/2015/9/8/chartex" xmlns:cx2="http://schemas.microsoft.com/office/drawing/2015/10/21/chartex" xmlns:cx3="http://schemas.microsoft.com/office/drawing/2016/5/9/chartex" xmlns:cx4="http://schemas.microsoft.com/office/drawing/2016/5/10/chartex" xmlns:cx5="http://schemas.microsoft.com/office/drawing/2016/5/11/chartex" xmlns:cx6="http://schemas.microsoft.com/office/drawing/2016/5/12/chartex" xmlns:cx7="http://schemas.microsoft.com/office/drawing/2016/5/13/chartex" xmlns:cx8="http://schemas.microsoft.com/office/drawing/2016/5/14/chartex" xmlns:mc="http://schemas.openxmlformats.org/markup-compatibility/2006" xmlns:aink="http://schemas.microsoft.com/office/drawing/2016/ink" xmlns:am3d="http://schemas.microsoft.com/office/drawing/2017/model3d" xmlns:o="urn:schemas-microsoft-com:office:office" xmlns:oel="http://schemas.microsoft.com/office/2019/extlst" xmlns:r="http://schemas.openxmlformats.org/officeDocument/2006/relationships" xmlns:m="http://schemas.openxmlformats.org/officeDocument/2006/math" xmlns:v="urn:schemas-microsoft-com:vml" xmlns:wp14="http://schemas.microsoft.com/office/word/2010/wordprocessingDrawing" xmlns:wp="http://schemas.openxmlformats.org/drawingml/2006/wordprocessingDrawing" xmlns:w10="urn:schemas-microsoft-com:office:word" xmlns:w="http://schemas.openxmlformats.org/wordprocessingml/2006/main" xmlns:w14="http://schemas.microsoft.com/office/word/2010/wordml" xmlns:w15="http://schemas.microsoft.com/office/word/2012/wordml" xmlns:w16cex="http://schemas.microsoft.com/office/word/2018/wordml/cex" xmlns:w16cid="http://schemas.microsoft.com/office/word/2016/wordml/cid" xmlns:w16="http://schemas.microsoft.com/office/word/2018/wordml" xmlns:w16du="http://schemas.microsoft.com/office/word/2023/wordml/word16du" xmlns:w16sdtdh="http://schemas.microsoft.com/office/word/2020/wordml/sdtdatahash" xmlns:w16sdtfl="http://schemas.microsoft.com/office/word/2024/wordml/sdtformatlock" xmlns:w16se="http://schemas.microsoft.com/office/word/2015/wordml/symex" xmlns:wpg="http://schemas.microsoft.com/office/word/2010/wordprocessingGroup" xmlns:wpi="http://schemas.microsoft.com/office/word/2010/wordprocessingInk" xmlns:wne="http://schemas.microsoft.com/office/word/2006/wordml" xmlns:wps="http://schemas.microsoft.com/office/word/2010/wordprocessingShape" mc:Ignorable="w14 w15 w16se w16cid w16 w16cex w16sdtdh w16sdtfl w16du wp14">
+<w:numbering xmlns:wpc="http://schemas.microsoft.com/office/word/2010/wordprocessingCanvas" xmlns:cx="http://schemas.microsoft.com/office/drawing/2014/chartex" xmlns:cx1="http://schemas.microsoft.com/office/drawing/2015/9/8/chartex" xmlns:mc="http://schemas.openxmlformats.org/markup-compatibility/2006" xmlns:o="urn:schemas-microsoft-com:office:office" xmlns:r="http://schemas.openxmlformats.org/officeDocument/2006/relationships" xmlns:m="http://schemas.openxmlformats.org/officeDocument/2006/math" xmlns:v="urn:schemas-microsoft-com:vml" xmlns:wp14="http://schemas.microsoft.com/office/word/2010/wordprocessingDrawing" xmlns:wp="http://schemas.openxmlformats.org/drawingml/2006/wordprocessingDrawing" xmlns:w10="urn:schemas-microsoft-com:office:word" xmlns:w="http://schemas.openxmlformats.org/wordprocessingml/2006/main" xmlns:w14="http://schemas.microsoft.com/office/word/2010/wordml" xmlns:w15="http://schemas.microsoft.com/office/word/2012/wordml" xmlns:w16se="http://schemas.microsoft.com/office/word/2015/wordml/symex" xmlns:wpg="http://schemas.microsoft.com/office/word/2010/wordprocessingGroup" xmlns:wpi="http://schemas.microsoft.com/office/word/2010/wordprocessingInk" xmlns:wne="http://schemas.microsoft.com/office/word/2006/wordml" xmlns:wps="http://schemas.microsoft.com/office/word/2010/wordprocessingShape" mc:Ignorable="w14 w15 w16se wp14">
   <w:abstractNum w:abstractNumId="0" w15:restartNumberingAfterBreak="0">
     <w:nsid w:val="FFFFFF7E"/>
     <w:multiLevelType w:val="singleLevel"/>
@@ -1619,38 +1614,38 @@
       </w:rPr>
     </w:lvl>
   </w:abstractNum>
-  <w:num w:numId="1" w16cid:durableId="1707099227">
+  <w:num w:numId="1">
     <w:abstractNumId w:val="5"/>
   </w:num>
-  <w:num w:numId="2" w16cid:durableId="1593471726">
+  <w:num w:numId="2">
     <w:abstractNumId w:val="3"/>
   </w:num>
-  <w:num w:numId="3" w16cid:durableId="312298228">
+  <w:num w:numId="3">
     <w:abstractNumId w:val="2"/>
   </w:num>
-  <w:num w:numId="4" w16cid:durableId="758411615">
+  <w:num w:numId="4">
     <w:abstractNumId w:val="4"/>
   </w:num>
-  <w:num w:numId="5" w16cid:durableId="2072925782">
+  <w:num w:numId="5">
     <w:abstractNumId w:val="1"/>
   </w:num>
-  <w:num w:numId="6" w16cid:durableId="659039249">
+  <w:num w:numId="6">
     <w:abstractNumId w:val="0"/>
   </w:num>
-  <w:num w:numId="7" w16cid:durableId="843591961">
+  <w:num w:numId="7">
     <w:abstractNumId w:val="6"/>
   </w:num>
-  <w:num w:numId="8" w16cid:durableId="1122571584">
+  <w:num w:numId="8">
     <w:abstractNumId w:val="8"/>
   </w:num>
-  <w:num w:numId="9" w16cid:durableId="462965036">
+  <w:num w:numId="9">
     <w:abstractNumId w:val="7"/>
   </w:num>
 </w:numbering>
 </file>
 
 <file path=word/styles.xml><?xml version="1.0" encoding="utf-8"?>
-<w:styles xmlns:mc="http://schemas.openxmlformats.org/markup-compatibility/2006" xmlns:r="http://schemas.openxmlformats.org/officeDocument/2006/relationships" xmlns:w="http://schemas.openxmlformats.org/wordprocessingml/2006/main" xmlns:w14="http://schemas.microsoft.com/office/word/2010/wordml" xmlns:w15="http://schemas.microsoft.com/office/word/2012/wordml" xmlns:w16cex="http://schemas.microsoft.com/office/word/2018/wordml/cex" xmlns:w16cid="http://schemas.microsoft.com/office/word/2016/wordml/cid" xmlns:w16="http://schemas.microsoft.com/office/word/2018/wordml" xmlns:w16du="http://schemas.microsoft.com/office/word/2023/wordml/word16du" xmlns:w16sdtdh="http://schemas.microsoft.com/office/word/2020/wordml/sdtdatahash" xmlns:w16sdtfl="http://schemas.microsoft.com/office/word/2024/wordml/sdtformatlock" xmlns:w16se="http://schemas.microsoft.com/office/word/2015/wordml/symex" mc:Ignorable="w14 w15 w16se w16cid w16 w16cex w16sdtdh w16sdtfl w16du">
+<w:styles xmlns:mc="http://schemas.openxmlformats.org/markup-compatibility/2006" xmlns:r="http://schemas.openxmlformats.org/officeDocument/2006/relationships" xmlns:w="http://schemas.openxmlformats.org/wordprocessingml/2006/main" xmlns:w14="http://schemas.microsoft.com/office/word/2010/wordml" xmlns:w15="http://schemas.microsoft.com/office/word/2012/wordml" xmlns:w16se="http://schemas.microsoft.com/office/word/2015/wordml/symex" mc:Ignorable="w14 w15 w16se">
   <w:docDefaults>
     <w:rPrDefault>
       <w:rPr>
@@ -1660,7 +1655,7 @@
     </w:rPrDefault>
     <w:pPrDefault/>
   </w:docDefaults>
-  <w:latentStyles w:defLockedState="0" w:defUIPriority="99" w:defSemiHidden="0" w:defUnhideWhenUsed="0" w:defQFormat="0" w:count="376">
+  <w:latentStyles w:defLockedState="0" w:defUIPriority="99" w:defSemiHidden="0" w:defUnhideWhenUsed="0" w:defQFormat="0" w:count="371">
     <w:lsdException w:name="Normal" w:uiPriority="0" w:qFormat="1"/>
     <w:lsdException w:name="heading 1" w:uiPriority="9" w:qFormat="1"/>
     <w:lsdException w:name="heading 2" w:uiPriority="9" w:unhideWhenUsed="1" w:qFormat="1"/>
@@ -2032,11 +2027,6 @@
     <w:lsdException w:name="List Table 5 Dark Accent 6" w:uiPriority="50"/>
     <w:lsdException w:name="List Table 6 Colorful Accent 6" w:uiPriority="51"/>
     <w:lsdException w:name="List Table 7 Colorful Accent 6" w:uiPriority="52"/>
-    <w:lsdException w:name="Mention" w:semiHidden="1" w:unhideWhenUsed="1"/>
-    <w:lsdException w:name="Smart Hyperlink" w:semiHidden="1" w:unhideWhenUsed="1"/>
-    <w:lsdException w:name="Hashtag" w:semiHidden="1" w:unhideWhenUsed="1"/>
-    <w:lsdException w:name="Unresolved Mention" w:semiHidden="1" w:unhideWhenUsed="1"/>
-    <w:lsdException w:name="Smart Link" w:semiHidden="1" w:unhideWhenUsed="1"/>
   </w:latentStyles>
   <w:style w:type="paragraph" w:default="1" w:styleId="Normal">
     <w:name w:val="Normal"/>
@@ -12721,7 +12711,7 @@
 </file>
 
 <file path=customXml/itemProps1.xml><?xml version="1.0" encoding="utf-8"?>
-<ds:datastoreItem xmlns:ds="http://schemas.openxmlformats.org/officeDocument/2006/customXml" ds:itemID="{0927B23F-B53E-432D-9649-DAD63F0153A2}">
+<ds:datastoreItem xmlns:ds="http://schemas.openxmlformats.org/officeDocument/2006/customXml" ds:itemID="{BA676C2A-E79F-494B-8F20-CFD47BC8A8DC}">
   <ds:schemaRefs>
     <ds:schemaRef ds:uri="http://schemas.openxmlformats.org/officeDocument/2006/bibliography"/>
   </ds:schemaRefs>

</xml_diff>

<commit_message>
Update the evnet table
</commit_message>
<xml_diff>
--- a/Event Table/Event_Table.docx
+++ b/Event Table/Event_Table.docx
@@ -50,12 +50,6 @@
             <w:insideH w:val="single" w:color="auto" w:sz="4" w:space="0"/>
             <w:insideV w:val="single" w:color="auto" w:sz="4" w:space="0"/>
           </w:tblBorders>
-          <w:tblCellMar>
-            <w:top w:w="0" w:type="dxa"/>
-            <w:left w:w="108" w:type="dxa"/>
-            <w:bottom w:w="0" w:type="dxa"/>
-            <w:right w:w="108" w:type="dxa"/>
-          </w:tblCellMar>
         </w:tblPrEx>
         <w:tc>
           <w:tcPr>
@@ -933,8 +927,6 @@
               </w:rPr>
               <w:t xml:space="preserve"> request</w:t>
             </w:r>
-            <w:bookmarkStart w:id="0" w:name="_GoBack"/>
-            <w:bookmarkEnd w:id="0"/>
           </w:p>
         </w:tc>
         <w:tc>
@@ -983,7 +975,18 @@
           <w:p>
             <w:pPr>
               <w:spacing w:after="0" w:line="240" w:lineRule="auto"/>
+              <w:rPr>
+                <w:rFonts w:hint="default"/>
+                <w:lang w:val="en-US"/>
+              </w:rPr>
             </w:pPr>
+            <w:r>
+              <w:rPr>
+                <w:rFonts w:hint="default"/>
+                <w:lang w:val="en-US"/>
+              </w:rPr>
+              <w:t>admin</w:t>
+            </w:r>
           </w:p>
         </w:tc>
       </w:tr>

</xml_diff>